<commit_message>
modified:   assignment/module-6 python fundamental theory exercise.docx 	new file:   practice-2/function.ipynb
</commit_message>
<xml_diff>
--- a/assignment/module-6 python fundamental theory exercise.docx
+++ b/assignment/module-6 python fundamental theory exercise.docx
@@ -178,7 +178,6 @@
         </w:rPr>
         <w:t xml:space="preserve">1.INTRODUCTION TO </w:t>
       </w:r>
-      <w:proofErr w:type="gramStart"/>
       <w:r>
         <w:rPr>
           <w:color w:val="EE0000"/>
@@ -204,7 +203,6 @@
         </w:rPr>
         <w:t>-</w:t>
       </w:r>
-      <w:proofErr w:type="gramEnd"/>
     </w:p>
     <w:p>
       <w:pPr>
@@ -1333,31 +1331,14 @@
           <w:szCs w:val="40"/>
           <w:u w:val="single"/>
         </w:rPr>
-        <w:t>Que-</w:t>
-      </w:r>
-      <w:proofErr w:type="gramStart"/>
-      <w:r>
-        <w:rPr>
-          <w:sz w:val="40"/>
-          <w:szCs w:val="40"/>
-          <w:u w:val="single"/>
-        </w:rPr>
-        <w:t>4:</w:t>
-      </w:r>
-      <w:r>
-        <w:rPr>
-          <w:sz w:val="40"/>
-          <w:szCs w:val="40"/>
-        </w:rPr>
-        <w:t>Installing</w:t>
-      </w:r>
-      <w:proofErr w:type="gramEnd"/>
-      <w:r>
-        <w:rPr>
-          <w:sz w:val="40"/>
-          <w:szCs w:val="40"/>
-        </w:rPr>
-        <w:t xml:space="preserve"> Python and setting up the development environment (Anaconda, PyCharm, or VS Code).</w:t>
+        <w:t>Que-4:</w:t>
+      </w:r>
+      <w:r>
+        <w:rPr>
+          <w:sz w:val="40"/>
+          <w:szCs w:val="40"/>
+        </w:rPr>
+        <w:t>Installing Python and setting up the development environment (Anaconda, PyCharm, or VS Code).</w:t>
       </w:r>
     </w:p>
     <w:p>
@@ -1414,23 +1395,7 @@
           <w:szCs w:val="40"/>
         </w:rPr>
         <w:lastRenderedPageBreak/>
-        <w:t xml:space="preserve">Includes Python, </w:t>
-      </w:r>
-      <w:proofErr w:type="spellStart"/>
-      <w:r>
-        <w:rPr>
-          <w:sz w:val="40"/>
-          <w:szCs w:val="40"/>
-        </w:rPr>
-        <w:t>Jupyter</w:t>
-      </w:r>
-      <w:proofErr w:type="spellEnd"/>
-      <w:r>
-        <w:rPr>
-          <w:sz w:val="40"/>
-          <w:szCs w:val="40"/>
-        </w:rPr>
-        <w:t xml:space="preserve"> Notebook, Spyder, and many libraries</w:t>
+        <w:t>Includes Python, Jupyter Notebook, Spyder, and many libraries</w:t>
       </w:r>
     </w:p>
     <w:p>
@@ -1720,31 +1685,14 @@
           <w:szCs w:val="40"/>
           <w:u w:val="single"/>
         </w:rPr>
-        <w:t>Que-</w:t>
-      </w:r>
-      <w:proofErr w:type="gramStart"/>
-      <w:r>
-        <w:rPr>
-          <w:sz w:val="40"/>
-          <w:szCs w:val="40"/>
-          <w:u w:val="single"/>
-        </w:rPr>
-        <w:t>5:</w:t>
-      </w:r>
-      <w:r>
-        <w:rPr>
-          <w:sz w:val="40"/>
-          <w:szCs w:val="40"/>
-        </w:rPr>
-        <w:t>Writing</w:t>
-      </w:r>
-      <w:proofErr w:type="gramEnd"/>
-      <w:r>
-        <w:rPr>
-          <w:sz w:val="40"/>
-          <w:szCs w:val="40"/>
-        </w:rPr>
-        <w:t xml:space="preserve"> and executing your first Python program.</w:t>
+        <w:t>Que-5:</w:t>
+      </w:r>
+      <w:r>
+        <w:rPr>
+          <w:sz w:val="40"/>
+          <w:szCs w:val="40"/>
+        </w:rPr>
+        <w:t>Writing and executing your first Python program.</w:t>
       </w:r>
     </w:p>
     <w:p>
@@ -1793,23 +1741,7 @@
           <w:sz w:val="40"/>
           <w:szCs w:val="40"/>
         </w:rPr>
-        <w:t xml:space="preserve">&gt;&gt;&gt; </w:t>
-      </w:r>
-      <w:proofErr w:type="gramStart"/>
-      <w:r>
-        <w:rPr>
-          <w:sz w:val="40"/>
-          <w:szCs w:val="40"/>
-        </w:rPr>
-        <w:t>print(</w:t>
-      </w:r>
-      <w:proofErr w:type="gramEnd"/>
-      <w:r>
-        <w:rPr>
-          <w:sz w:val="40"/>
-          <w:szCs w:val="40"/>
-        </w:rPr>
-        <w:t>"Hello, Python!")</w:t>
+        <w:t>&gt;&gt;&gt; print("Hello, Python!")</w:t>
       </w:r>
     </w:p>
     <w:p>
@@ -1853,27 +1785,7 @@
           <w:sz w:val="40"/>
           <w:szCs w:val="40"/>
         </w:rPr>
-        <w:t xml:space="preserve"> Using a .</w:t>
-      </w:r>
-      <w:proofErr w:type="spellStart"/>
-      <w:r>
-        <w:rPr>
-          <w:b/>
-          <w:bCs/>
-          <w:sz w:val="40"/>
-          <w:szCs w:val="40"/>
-        </w:rPr>
-        <w:t>py</w:t>
-      </w:r>
-      <w:proofErr w:type="spellEnd"/>
-      <w:r>
-        <w:rPr>
-          <w:b/>
-          <w:bCs/>
-          <w:sz w:val="40"/>
-          <w:szCs w:val="40"/>
-        </w:rPr>
-        <w:t xml:space="preserve"> file:</w:t>
+        <w:t xml:space="preserve"> Using a .py file:</w:t>
       </w:r>
     </w:p>
     <w:p>
@@ -1898,21 +1810,12 @@
           <w:szCs w:val="40"/>
         </w:rPr>
       </w:pPr>
-      <w:proofErr w:type="gramStart"/>
-      <w:r>
-        <w:rPr>
-          <w:sz w:val="40"/>
-          <w:szCs w:val="40"/>
-        </w:rPr>
-        <w:t>print(</w:t>
-      </w:r>
-      <w:proofErr w:type="gramEnd"/>
-      <w:r>
-        <w:rPr>
-          <w:sz w:val="40"/>
-          <w:szCs w:val="40"/>
-        </w:rPr>
-        <w:t>"Welcome to Python Programming!")</w:t>
+      <w:r>
+        <w:rPr>
+          <w:sz w:val="40"/>
+          <w:szCs w:val="40"/>
+        </w:rPr>
+        <w:t>print("Welcome to Python Programming!")</w:t>
       </w:r>
     </w:p>
     <w:p>
@@ -1967,67 +1870,22 @@
           <w:sz w:val="40"/>
           <w:szCs w:val="40"/>
         </w:rPr>
-        <w:t xml:space="preserve"> Using </w:t>
-      </w:r>
-      <w:proofErr w:type="spellStart"/>
-      <w:r>
-        <w:rPr>
-          <w:b/>
-          <w:bCs/>
-          <w:sz w:val="40"/>
-          <w:szCs w:val="40"/>
-        </w:rPr>
-        <w:t>Jupyter</w:t>
-      </w:r>
-      <w:proofErr w:type="spellEnd"/>
-      <w:r>
-        <w:rPr>
-          <w:b/>
-          <w:bCs/>
-          <w:sz w:val="40"/>
-          <w:szCs w:val="40"/>
-        </w:rPr>
-        <w:t xml:space="preserve"> Notebook:</w:t>
-      </w:r>
-    </w:p>
-    <w:p>
-      <w:pPr>
-        <w:rPr>
-          <w:sz w:val="40"/>
-          <w:szCs w:val="40"/>
-        </w:rPr>
-      </w:pPr>
-      <w:proofErr w:type="gramStart"/>
-      <w:r>
-        <w:rPr>
-          <w:sz w:val="40"/>
-          <w:szCs w:val="40"/>
-        </w:rPr>
-        <w:t>print(</w:t>
-      </w:r>
-      <w:proofErr w:type="gramEnd"/>
-      <w:r>
-        <w:rPr>
-          <w:sz w:val="40"/>
-          <w:szCs w:val="40"/>
-        </w:rPr>
-        <w:t xml:space="preserve">"Hello from </w:t>
-      </w:r>
-      <w:proofErr w:type="spellStart"/>
-      <w:r>
-        <w:rPr>
-          <w:sz w:val="40"/>
-          <w:szCs w:val="40"/>
-        </w:rPr>
-        <w:t>Jupyter</w:t>
-      </w:r>
-      <w:proofErr w:type="spellEnd"/>
-      <w:r>
-        <w:rPr>
-          <w:sz w:val="40"/>
-          <w:szCs w:val="40"/>
-        </w:rPr>
-        <w:t>!")</w:t>
+        <w:t xml:space="preserve"> Using Jupyter Notebook:</w:t>
+      </w:r>
+    </w:p>
+    <w:p>
+      <w:pPr>
+        <w:rPr>
+          <w:sz w:val="40"/>
+          <w:szCs w:val="40"/>
+        </w:rPr>
+      </w:pPr>
+      <w:r>
+        <w:rPr>
+          <w:sz w:val="40"/>
+          <w:szCs w:val="40"/>
+        </w:rPr>
+        <w:t>print("Hello from Jupyter!")</w:t>
       </w:r>
     </w:p>
     <w:p>
@@ -2262,30 +2120,14 @@
           <w:sz w:val="40"/>
           <w:szCs w:val="40"/>
         </w:rPr>
-        <w:t>Que-</w:t>
-      </w:r>
-      <w:proofErr w:type="gramStart"/>
-      <w:r>
-        <w:rPr>
-          <w:sz w:val="40"/>
-          <w:szCs w:val="40"/>
-        </w:rPr>
-        <w:t>1:</w:t>
-      </w:r>
-      <w:r>
-        <w:rPr>
-          <w:sz w:val="40"/>
-          <w:szCs w:val="40"/>
-        </w:rPr>
-        <w:t>Understanding</w:t>
-      </w:r>
-      <w:proofErr w:type="gramEnd"/>
-      <w:r>
-        <w:rPr>
-          <w:sz w:val="40"/>
-          <w:szCs w:val="40"/>
-        </w:rPr>
-        <w:t xml:space="preserve"> Python’s PEP 8 guidelines. </w:t>
+        <w:t>Que-1:</w:t>
+      </w:r>
+      <w:r>
+        <w:rPr>
+          <w:sz w:val="40"/>
+          <w:szCs w:val="40"/>
+        </w:rPr>
+        <w:t xml:space="preserve">Understanding Python’s PEP 8 guidelines. </w:t>
       </w:r>
     </w:p>
     <w:p>
@@ -2678,30 +2520,14 @@
           <w:sz w:val="40"/>
           <w:szCs w:val="40"/>
         </w:rPr>
-        <w:t>Que-</w:t>
-      </w:r>
-      <w:proofErr w:type="gramStart"/>
-      <w:r>
-        <w:rPr>
-          <w:sz w:val="40"/>
-          <w:szCs w:val="40"/>
-        </w:rPr>
-        <w:t>2:</w:t>
-      </w:r>
-      <w:r>
-        <w:rPr>
-          <w:sz w:val="40"/>
-          <w:szCs w:val="40"/>
-        </w:rPr>
-        <w:t>Indentation</w:t>
-      </w:r>
-      <w:proofErr w:type="gramEnd"/>
-      <w:r>
-        <w:rPr>
-          <w:sz w:val="40"/>
-          <w:szCs w:val="40"/>
-        </w:rPr>
-        <w:t xml:space="preserve">, comments, and naming conventions in Python. </w:t>
+        <w:t>Que-2:</w:t>
+      </w:r>
+      <w:r>
+        <w:rPr>
+          <w:sz w:val="40"/>
+          <w:szCs w:val="40"/>
+        </w:rPr>
+        <w:t xml:space="preserve">Indentation, comments, and naming conventions in Python. </w:t>
       </w:r>
     </w:p>
     <w:p>
@@ -2821,7 +2647,6 @@
         </w:rPr>
         <w:t xml:space="preserve">Incorrect indentation leads to </w:t>
       </w:r>
-      <w:proofErr w:type="spellStart"/>
       <w:r>
         <w:rPr>
           <w:b/>
@@ -2831,7 +2656,6 @@
         </w:rPr>
         <w:t>IndentationError</w:t>
       </w:r>
-      <w:proofErr w:type="spellEnd"/>
       <w:r>
         <w:rPr>
           <w:sz w:val="40"/>
@@ -2884,23 +2708,7 @@
           <w:sz w:val="40"/>
           <w:szCs w:val="40"/>
         </w:rPr>
-        <w:t xml:space="preserve">    print("Adult</w:t>
-      </w:r>
-      <w:proofErr w:type="gramStart"/>
-      <w:r>
-        <w:rPr>
-          <w:sz w:val="40"/>
-          <w:szCs w:val="40"/>
-        </w:rPr>
-        <w:t>")  #</w:t>
-      </w:r>
-      <w:proofErr w:type="gramEnd"/>
-      <w:r>
-        <w:rPr>
-          <w:sz w:val="40"/>
-          <w:szCs w:val="40"/>
-        </w:rPr>
-        <w:t xml:space="preserve"> Indented 4 spaces</w:t>
+        <w:t xml:space="preserve">    print("Adult")  # Indented 4 spaces</w:t>
       </w:r>
     </w:p>
     <w:p>
@@ -3307,7 +3115,6 @@
                 <w:szCs w:val="40"/>
               </w:rPr>
             </w:pPr>
-            <w:proofErr w:type="spellStart"/>
             <w:r>
               <w:rPr>
                 <w:sz w:val="40"/>
@@ -3315,7 +3122,6 @@
               </w:rPr>
               <w:t>lowercase_with_underscores</w:t>
             </w:r>
-            <w:proofErr w:type="spellEnd"/>
           </w:p>
         </w:tc>
         <w:tc>
@@ -3331,31 +3137,13 @@
                 <w:szCs w:val="40"/>
               </w:rPr>
             </w:pPr>
-            <w:proofErr w:type="spellStart"/>
             <w:r>
               <w:rPr>
                 <w:sz w:val="40"/>
                 <w:szCs w:val="40"/>
               </w:rPr>
-              <w:t>user_name</w:t>
+              <w:t>user_name, total_amount</w:t>
             </w:r>
-            <w:proofErr w:type="spellEnd"/>
-            <w:r>
-              <w:rPr>
-                <w:sz w:val="40"/>
-                <w:szCs w:val="40"/>
-              </w:rPr>
-              <w:t xml:space="preserve">, </w:t>
-            </w:r>
-            <w:proofErr w:type="spellStart"/>
-            <w:r>
-              <w:rPr>
-                <w:sz w:val="40"/>
-                <w:szCs w:val="40"/>
-              </w:rPr>
-              <w:t>total_amount</w:t>
-            </w:r>
-            <w:proofErr w:type="spellEnd"/>
           </w:p>
         </w:tc>
       </w:tr>
@@ -3463,7 +3251,6 @@
                 <w:szCs w:val="40"/>
               </w:rPr>
             </w:pPr>
-            <w:proofErr w:type="spellStart"/>
             <w:r>
               <w:rPr>
                 <w:sz w:val="40"/>
@@ -3471,7 +3258,6 @@
               </w:rPr>
               <w:t>lowercase_with_underscores</w:t>
             </w:r>
-            <w:proofErr w:type="spellEnd"/>
           </w:p>
         </w:tc>
         <w:tc>
@@ -3487,37 +3273,12 @@
                 <w:szCs w:val="40"/>
               </w:rPr>
             </w:pPr>
-            <w:proofErr w:type="spellStart"/>
             <w:r>
               <w:rPr>
                 <w:sz w:val="40"/>
                 <w:szCs w:val="40"/>
               </w:rPr>
-              <w:t>get_</w:t>
-            </w:r>
-            <w:proofErr w:type="gramStart"/>
-            <w:r>
-              <w:rPr>
-                <w:sz w:val="40"/>
-                <w:szCs w:val="40"/>
-              </w:rPr>
-              <w:t>data</w:t>
-            </w:r>
-            <w:proofErr w:type="spellEnd"/>
-            <w:r>
-              <w:rPr>
-                <w:sz w:val="40"/>
-                <w:szCs w:val="40"/>
-              </w:rPr>
-              <w:t>(</w:t>
-            </w:r>
-            <w:proofErr w:type="gramEnd"/>
-            <w:r>
-              <w:rPr>
-                <w:sz w:val="40"/>
-                <w:szCs w:val="40"/>
-              </w:rPr>
-              <w:t>)</w:t>
+              <w:t>get_data()</w:t>
             </w:r>
           </w:p>
         </w:tc>
@@ -3558,7 +3319,6 @@
                 <w:szCs w:val="40"/>
               </w:rPr>
             </w:pPr>
-            <w:proofErr w:type="spellStart"/>
             <w:r>
               <w:rPr>
                 <w:sz w:val="40"/>
@@ -3566,7 +3326,6 @@
               </w:rPr>
               <w:t>CapitalizedWords</w:t>
             </w:r>
-            <w:proofErr w:type="spellEnd"/>
           </w:p>
         </w:tc>
         <w:tc>
@@ -3582,7 +3341,6 @@
                 <w:szCs w:val="40"/>
               </w:rPr>
             </w:pPr>
-            <w:proofErr w:type="spellStart"/>
             <w:r>
               <w:rPr>
                 <w:sz w:val="40"/>
@@ -3590,7 +3348,6 @@
               </w:rPr>
               <w:t>StudentData</w:t>
             </w:r>
-            <w:proofErr w:type="spellEnd"/>
           </w:p>
         </w:tc>
       </w:tr>
@@ -3635,17 +3392,8 @@
                 <w:sz w:val="40"/>
                 <w:szCs w:val="40"/>
               </w:rPr>
-              <w:t>_</w:t>
+              <w:t>_single_leading_underscore</w:t>
             </w:r>
-            <w:proofErr w:type="spellStart"/>
-            <w:r>
-              <w:rPr>
-                <w:sz w:val="40"/>
-                <w:szCs w:val="40"/>
-              </w:rPr>
-              <w:t>single_leading_underscore</w:t>
-            </w:r>
-            <w:proofErr w:type="spellEnd"/>
           </w:p>
         </w:tc>
         <w:tc>
@@ -3666,17 +3414,8 @@
                 <w:sz w:val="40"/>
                 <w:szCs w:val="40"/>
               </w:rPr>
-              <w:t>_</w:t>
+              <w:t>_secret_value</w:t>
             </w:r>
-            <w:proofErr w:type="spellStart"/>
-            <w:r>
-              <w:rPr>
-                <w:sz w:val="40"/>
-                <w:szCs w:val="40"/>
-              </w:rPr>
-              <w:t>secret_value</w:t>
-            </w:r>
-            <w:proofErr w:type="spellEnd"/>
           </w:p>
         </w:tc>
       </w:tr>
@@ -3716,7 +3455,6 @@
                 <w:szCs w:val="40"/>
               </w:rPr>
             </w:pPr>
-            <w:proofErr w:type="spellStart"/>
             <w:r>
               <w:rPr>
                 <w:b/>
@@ -3726,7 +3464,6 @@
               </w:rPr>
               <w:t>double_underscores</w:t>
             </w:r>
-            <w:proofErr w:type="spellEnd"/>
           </w:p>
         </w:tc>
         <w:tc>
@@ -3747,23 +3484,7 @@
                 <w:sz w:val="40"/>
                 <w:szCs w:val="40"/>
               </w:rPr>
-              <w:t>__</w:t>
-            </w:r>
-            <w:proofErr w:type="spellStart"/>
-            <w:r>
-              <w:rPr>
-                <w:sz w:val="40"/>
-                <w:szCs w:val="40"/>
-              </w:rPr>
-              <w:t>init</w:t>
-            </w:r>
-            <w:proofErr w:type="spellEnd"/>
-            <w:r>
-              <w:rPr>
-                <w:sz w:val="40"/>
-                <w:szCs w:val="40"/>
-              </w:rPr>
-              <w:t>__, __str__</w:t>
+              <w:t>__init__, __str__</w:t>
             </w:r>
           </w:p>
         </w:tc>
@@ -3803,30 +3524,14 @@
           <w:sz w:val="40"/>
           <w:szCs w:val="40"/>
         </w:rPr>
-        <w:t>Que-</w:t>
-      </w:r>
-      <w:proofErr w:type="gramStart"/>
-      <w:r>
-        <w:rPr>
-          <w:sz w:val="40"/>
-          <w:szCs w:val="40"/>
-        </w:rPr>
-        <w:t>3:</w:t>
-      </w:r>
-      <w:r>
-        <w:rPr>
-          <w:sz w:val="40"/>
-          <w:szCs w:val="40"/>
-        </w:rPr>
-        <w:t>Writing</w:t>
-      </w:r>
-      <w:proofErr w:type="gramEnd"/>
-      <w:r>
-        <w:rPr>
-          <w:sz w:val="40"/>
-          <w:szCs w:val="40"/>
-        </w:rPr>
-        <w:t xml:space="preserve"> readable and maintainable code.</w:t>
+        <w:t>Que-3:</w:t>
+      </w:r>
+      <w:r>
+        <w:rPr>
+          <w:sz w:val="40"/>
+          <w:szCs w:val="40"/>
+        </w:rPr>
+        <w:t>Writing readable and maintainable code.</w:t>
       </w:r>
     </w:p>
     <w:p>
@@ -4053,23 +3758,7 @@
           <w:sz w:val="40"/>
           <w:szCs w:val="40"/>
         </w:rPr>
-        <w:t xml:space="preserve">def </w:t>
-      </w:r>
-      <w:proofErr w:type="spellStart"/>
-      <w:r>
-        <w:rPr>
-          <w:sz w:val="40"/>
-          <w:szCs w:val="40"/>
-        </w:rPr>
-        <w:t>calculate_total_price</w:t>
-      </w:r>
-      <w:proofErr w:type="spellEnd"/>
-      <w:r>
-        <w:rPr>
-          <w:sz w:val="40"/>
-          <w:szCs w:val="40"/>
-        </w:rPr>
-        <w:t>(items):</w:t>
+        <w:t>def calculate_total_price(items):</w:t>
       </w:r>
     </w:p>
     <w:p>
@@ -4155,23 +3844,7 @@
           <w:sz w:val="40"/>
           <w:szCs w:val="40"/>
         </w:rPr>
-        <w:t xml:space="preserve">def </w:t>
-      </w:r>
-      <w:proofErr w:type="gramStart"/>
-      <w:r>
-        <w:rPr>
-          <w:sz w:val="40"/>
-          <w:szCs w:val="40"/>
-        </w:rPr>
-        <w:t>add(</w:t>
-      </w:r>
-      <w:proofErr w:type="gramEnd"/>
-      <w:r>
-        <w:rPr>
-          <w:sz w:val="40"/>
-          <w:szCs w:val="40"/>
-        </w:rPr>
-        <w:t>a, b):</w:t>
+        <w:t>def add(a, b):</w:t>
       </w:r>
     </w:p>
     <w:p>
@@ -4397,9 +4070,8 @@
           <w:szCs w:val="40"/>
           <w:u w:val="single"/>
         </w:rPr>
-        <w:t xml:space="preserve">Core Python </w:t>
-      </w:r>
-      <w:proofErr w:type="gramStart"/>
+        <w:t>Core Python Concept</w:t>
+      </w:r>
       <w:r>
         <w:rPr>
           <w:color w:val="EE0000"/>
@@ -4407,15 +4079,6 @@
           <w:szCs w:val="40"/>
           <w:u w:val="single"/>
         </w:rPr>
-        <w:t>Concept</w:t>
-      </w:r>
-      <w:r>
-        <w:rPr>
-          <w:color w:val="EE0000"/>
-          <w:sz w:val="40"/>
-          <w:szCs w:val="40"/>
-          <w:u w:val="single"/>
-        </w:rPr>
         <w:t>:</w:t>
       </w:r>
       <w:r>
@@ -4425,7 +4088,6 @@
         </w:rPr>
         <w:t>-</w:t>
       </w:r>
-      <w:proofErr w:type="gramEnd"/>
     </w:p>
     <w:p>
       <w:pPr>
@@ -4446,66 +4108,14 @@
           <w:sz w:val="40"/>
           <w:szCs w:val="40"/>
         </w:rPr>
-        <w:t>Que-</w:t>
-      </w:r>
-      <w:proofErr w:type="gramStart"/>
-      <w:r>
-        <w:rPr>
-          <w:sz w:val="40"/>
-          <w:szCs w:val="40"/>
-        </w:rPr>
-        <w:t>1:</w:t>
-      </w:r>
-      <w:r>
-        <w:rPr>
-          <w:sz w:val="40"/>
-          <w:szCs w:val="40"/>
-        </w:rPr>
-        <w:t>Understanding</w:t>
-      </w:r>
-      <w:proofErr w:type="gramEnd"/>
-      <w:r>
-        <w:rPr>
-          <w:sz w:val="40"/>
-          <w:szCs w:val="40"/>
-        </w:rPr>
-        <w:t xml:space="preserve"> data types: integers, </w:t>
-      </w:r>
-      <w:proofErr w:type="spellStart"/>
-      <w:proofErr w:type="gramStart"/>
-      <w:r>
-        <w:rPr>
-          <w:sz w:val="40"/>
-          <w:szCs w:val="40"/>
-        </w:rPr>
-        <w:t>floats,strings</w:t>
-      </w:r>
-      <w:proofErr w:type="spellEnd"/>
-      <w:proofErr w:type="gramEnd"/>
-      <w:r>
-        <w:rPr>
-          <w:sz w:val="40"/>
-          <w:szCs w:val="40"/>
-        </w:rPr>
-        <w:t xml:space="preserve">, lists, tuples, </w:t>
-      </w:r>
-      <w:proofErr w:type="spellStart"/>
-      <w:proofErr w:type="gramStart"/>
-      <w:r>
-        <w:rPr>
-          <w:sz w:val="40"/>
-          <w:szCs w:val="40"/>
-        </w:rPr>
-        <w:t>dictionaries,sets</w:t>
-      </w:r>
-      <w:proofErr w:type="spellEnd"/>
-      <w:proofErr w:type="gramEnd"/>
-      <w:r>
-        <w:rPr>
-          <w:sz w:val="40"/>
-          <w:szCs w:val="40"/>
-        </w:rPr>
-        <w:t xml:space="preserve">. </w:t>
+        <w:t>Que-1:</w:t>
+      </w:r>
+      <w:r>
+        <w:rPr>
+          <w:sz w:val="40"/>
+          <w:szCs w:val="40"/>
+        </w:rPr>
+        <w:t xml:space="preserve">Understanding data types: integers, floats,strings, lists, tuples, dictionaries,sets. </w:t>
       </w:r>
     </w:p>
     <w:p>
@@ -4792,37 +4402,12 @@
           <w:szCs w:val="40"/>
         </w:rPr>
       </w:pPr>
-      <w:proofErr w:type="gramStart"/>
-      <w:r>
-        <w:rPr>
-          <w:sz w:val="40"/>
-          <w:szCs w:val="40"/>
-        </w:rPr>
-        <w:t>fruits[</w:t>
-      </w:r>
-      <w:proofErr w:type="gramEnd"/>
-      <w:r>
-        <w:rPr>
-          <w:sz w:val="40"/>
-          <w:szCs w:val="40"/>
-        </w:rPr>
-        <w:t>0] = "grape</w:t>
-      </w:r>
-      <w:proofErr w:type="gramStart"/>
-      <w:r>
-        <w:rPr>
-          <w:sz w:val="40"/>
-          <w:szCs w:val="40"/>
-        </w:rPr>
-        <w:t>"  #</w:t>
-      </w:r>
-      <w:proofErr w:type="gramEnd"/>
-      <w:r>
-        <w:rPr>
-          <w:sz w:val="40"/>
-          <w:szCs w:val="40"/>
-        </w:rPr>
-        <w:t xml:space="preserve"> lists are mutable</w:t>
+      <w:r>
+        <w:rPr>
+          <w:sz w:val="40"/>
+          <w:szCs w:val="40"/>
+        </w:rPr>
+        <w:t>fruits[0] = "grape"  # lists are mutable</w:t>
       </w:r>
     </w:p>
     <w:p>
@@ -4908,23 +4493,7 @@
           <w:szCs w:val="40"/>
         </w:rPr>
         <w:lastRenderedPageBreak/>
-        <w:t xml:space="preserve"># </w:t>
-      </w:r>
-      <w:proofErr w:type="gramStart"/>
-      <w:r>
-        <w:rPr>
-          <w:sz w:val="40"/>
-          <w:szCs w:val="40"/>
-        </w:rPr>
-        <w:t>dimensions[</w:t>
-      </w:r>
-      <w:proofErr w:type="gramEnd"/>
-      <w:r>
-        <w:rPr>
-          <w:sz w:val="40"/>
-          <w:szCs w:val="40"/>
-        </w:rPr>
-        <w:t xml:space="preserve">0] = 1280  </w:t>
+        <w:t xml:space="preserve"># dimensions[0] = 1280  </w:t>
       </w:r>
       <w:r>
         <w:rPr>
@@ -4970,27 +4539,7 @@
           <w:sz w:val="40"/>
           <w:szCs w:val="40"/>
         </w:rPr>
-        <w:t>f. Dictionaries (</w:t>
-      </w:r>
-      <w:proofErr w:type="spellStart"/>
-      <w:r>
-        <w:rPr>
-          <w:b/>
-          <w:bCs/>
-          <w:sz w:val="40"/>
-          <w:szCs w:val="40"/>
-        </w:rPr>
-        <w:t>dict</w:t>
-      </w:r>
-      <w:proofErr w:type="spellEnd"/>
-      <w:r>
-        <w:rPr>
-          <w:b/>
-          <w:bCs/>
-          <w:sz w:val="40"/>
-          <w:szCs w:val="40"/>
-        </w:rPr>
-        <w:t>)</w:t>
+        <w:t>f. Dictionaries (dict)</w:t>
       </w:r>
     </w:p>
     <w:p>
@@ -5089,61 +4638,27 @@
           <w:szCs w:val="40"/>
         </w:rPr>
       </w:pPr>
-      <w:proofErr w:type="spellStart"/>
-      <w:r>
-        <w:rPr>
-          <w:sz w:val="40"/>
-          <w:szCs w:val="40"/>
-        </w:rPr>
-        <w:t>colors</w:t>
-      </w:r>
-      <w:proofErr w:type="spellEnd"/>
-      <w:r>
-        <w:rPr>
-          <w:sz w:val="40"/>
-          <w:szCs w:val="40"/>
-        </w:rPr>
-        <w:t xml:space="preserve"> = {"red", "green", "blue"}</w:t>
-      </w:r>
-    </w:p>
-    <w:p>
-      <w:pPr>
-        <w:rPr>
-          <w:sz w:val="40"/>
-          <w:szCs w:val="40"/>
-        </w:rPr>
-      </w:pPr>
-      <w:proofErr w:type="spellStart"/>
-      <w:r>
-        <w:rPr>
-          <w:sz w:val="40"/>
-          <w:szCs w:val="40"/>
-        </w:rPr>
-        <w:t>colors.add</w:t>
-      </w:r>
-      <w:proofErr w:type="spellEnd"/>
-      <w:r>
-        <w:rPr>
-          <w:sz w:val="40"/>
-          <w:szCs w:val="40"/>
-        </w:rPr>
-        <w:t>("red</w:t>
-      </w:r>
-      <w:proofErr w:type="gramStart"/>
-      <w:r>
-        <w:rPr>
-          <w:sz w:val="40"/>
-          <w:szCs w:val="40"/>
-        </w:rPr>
-        <w:t>")  #</w:t>
-      </w:r>
-      <w:proofErr w:type="gramEnd"/>
-      <w:r>
-        <w:rPr>
-          <w:sz w:val="40"/>
-          <w:szCs w:val="40"/>
-        </w:rPr>
-        <w:t xml:space="preserve"> no effect — duplicates are ignored</w:t>
+      <w:r>
+        <w:rPr>
+          <w:sz w:val="40"/>
+          <w:szCs w:val="40"/>
+        </w:rPr>
+        <w:t>colors = {"red", "green", "blue"}</w:t>
+      </w:r>
+    </w:p>
+    <w:p>
+      <w:pPr>
+        <w:rPr>
+          <w:sz w:val="40"/>
+          <w:szCs w:val="40"/>
+        </w:rPr>
+      </w:pPr>
+      <w:r>
+        <w:rPr>
+          <w:sz w:val="40"/>
+          <w:szCs w:val="40"/>
+        </w:rPr>
+        <w:t>colors.add("red")  # no effect — duplicates are ignored</w:t>
       </w:r>
     </w:p>
     <w:p>
@@ -5182,30 +4697,14 @@
           <w:sz w:val="40"/>
           <w:szCs w:val="40"/>
         </w:rPr>
-        <w:t>Que-</w:t>
-      </w:r>
-      <w:proofErr w:type="gramStart"/>
-      <w:r>
-        <w:rPr>
-          <w:sz w:val="40"/>
-          <w:szCs w:val="40"/>
-        </w:rPr>
-        <w:t>2:</w:t>
-      </w:r>
-      <w:r>
-        <w:rPr>
-          <w:sz w:val="40"/>
-          <w:szCs w:val="40"/>
-        </w:rPr>
-        <w:t>Python</w:t>
-      </w:r>
-      <w:proofErr w:type="gramEnd"/>
-      <w:r>
-        <w:rPr>
-          <w:sz w:val="40"/>
-          <w:szCs w:val="40"/>
-        </w:rPr>
-        <w:t xml:space="preserve"> variables and memory allocation. </w:t>
+        <w:t>Que-2:</w:t>
+      </w:r>
+      <w:r>
+        <w:rPr>
+          <w:sz w:val="40"/>
+          <w:szCs w:val="40"/>
+        </w:rPr>
+        <w:t xml:space="preserve">Python variables and memory allocation. </w:t>
       </w:r>
     </w:p>
     <w:p>
@@ -5462,23 +4961,7 @@
           <w:sz w:val="40"/>
           <w:szCs w:val="40"/>
         </w:rPr>
-        <w:t>print(id(x</w:t>
-      </w:r>
-      <w:proofErr w:type="gramStart"/>
-      <w:r>
-        <w:rPr>
-          <w:sz w:val="40"/>
-          <w:szCs w:val="40"/>
-        </w:rPr>
-        <w:t>))  #</w:t>
-      </w:r>
-      <w:proofErr w:type="gramEnd"/>
-      <w:r>
-        <w:rPr>
-          <w:sz w:val="40"/>
-          <w:szCs w:val="40"/>
-        </w:rPr>
-        <w:t xml:space="preserve"> prints memory address of the object</w:t>
+        <w:t>print(id(x))  # prints memory address of the object</w:t>
       </w:r>
     </w:p>
     <w:p>
@@ -5530,30 +5013,14 @@
           <w:sz w:val="40"/>
           <w:szCs w:val="40"/>
         </w:rPr>
-        <w:t>Que-</w:t>
-      </w:r>
-      <w:proofErr w:type="gramStart"/>
-      <w:r>
-        <w:rPr>
-          <w:sz w:val="40"/>
-          <w:szCs w:val="40"/>
-        </w:rPr>
-        <w:t>3:</w:t>
-      </w:r>
-      <w:r>
-        <w:rPr>
-          <w:sz w:val="40"/>
-          <w:szCs w:val="40"/>
-        </w:rPr>
-        <w:t>Python</w:t>
-      </w:r>
-      <w:proofErr w:type="gramEnd"/>
-      <w:r>
-        <w:rPr>
-          <w:sz w:val="40"/>
-          <w:szCs w:val="40"/>
-        </w:rPr>
-        <w:t xml:space="preserve"> operators: arithmetic, comparison, logical, bitwise.</w:t>
+        <w:t>Que-3:</w:t>
+      </w:r>
+      <w:r>
+        <w:rPr>
+          <w:sz w:val="40"/>
+          <w:szCs w:val="40"/>
+        </w:rPr>
+        <w:t>Python operators: arithmetic, comparison, logical, bitwise.</w:t>
       </w:r>
     </w:p>
     <w:p>
@@ -6434,21 +5901,12 @@
                 <w:szCs w:val="40"/>
               </w:rPr>
             </w:pPr>
-            <w:proofErr w:type="gramStart"/>
             <w:r>
               <w:rPr>
                 <w:sz w:val="40"/>
                 <w:szCs w:val="40"/>
               </w:rPr>
-              <w:t>5 !</w:t>
-            </w:r>
-            <w:proofErr w:type="gramEnd"/>
-            <w:r>
-              <w:rPr>
-                <w:sz w:val="40"/>
-                <w:szCs w:val="40"/>
-              </w:rPr>
-              <w:t>= 3</w:t>
+              <w:t>5 != 3</w:t>
             </w:r>
           </w:p>
         </w:tc>
@@ -6793,23 +6251,7 @@
           <w:sz w:val="40"/>
           <w:szCs w:val="40"/>
         </w:rPr>
-        <w:t xml:space="preserve">Used with </w:t>
-      </w:r>
-      <w:proofErr w:type="spellStart"/>
-      <w:r>
-        <w:rPr>
-          <w:sz w:val="40"/>
-          <w:szCs w:val="40"/>
-        </w:rPr>
-        <w:t>boolean</w:t>
-      </w:r>
-      <w:proofErr w:type="spellEnd"/>
-      <w:r>
-        <w:rPr>
-          <w:sz w:val="40"/>
-          <w:szCs w:val="40"/>
-        </w:rPr>
-        <w:t xml:space="preserve"> values.</w:t>
+        <w:t>Used with boolean values.</w:t>
       </w:r>
     </w:p>
     <w:tbl>
@@ -7950,109 +7392,57 @@
           <w:szCs w:val="40"/>
         </w:rPr>
       </w:pPr>
-      <w:proofErr w:type="gramStart"/>
-      <w:r>
-        <w:rPr>
-          <w:sz w:val="40"/>
-          <w:szCs w:val="40"/>
-        </w:rPr>
-        <w:t>print(</w:t>
-      </w:r>
-      <w:proofErr w:type="gramEnd"/>
-      <w:r>
-        <w:rPr>
-          <w:sz w:val="40"/>
-          <w:szCs w:val="40"/>
-        </w:rPr>
-        <w:t>"Name:", student["name"])</w:t>
-      </w:r>
-    </w:p>
-    <w:p>
-      <w:pPr>
-        <w:rPr>
-          <w:sz w:val="40"/>
-          <w:szCs w:val="40"/>
-        </w:rPr>
-      </w:pPr>
-      <w:proofErr w:type="gramStart"/>
-      <w:r>
-        <w:rPr>
-          <w:sz w:val="40"/>
-          <w:szCs w:val="40"/>
-        </w:rPr>
-        <w:t>print(</w:t>
-      </w:r>
-      <w:proofErr w:type="gramEnd"/>
-      <w:r>
-        <w:rPr>
-          <w:sz w:val="40"/>
-          <w:szCs w:val="40"/>
-        </w:rPr>
-        <w:t xml:space="preserve">"Average marks:", sum(marks) / </w:t>
-      </w:r>
-      <w:proofErr w:type="spellStart"/>
-      <w:r>
-        <w:rPr>
-          <w:sz w:val="40"/>
-          <w:szCs w:val="40"/>
-        </w:rPr>
-        <w:t>len</w:t>
-      </w:r>
-      <w:proofErr w:type="spellEnd"/>
-      <w:r>
-        <w:rPr>
-          <w:sz w:val="40"/>
-          <w:szCs w:val="40"/>
-        </w:rPr>
-        <w:t>(marks))</w:t>
-      </w:r>
-    </w:p>
-    <w:p>
-      <w:pPr>
-        <w:rPr>
-          <w:sz w:val="40"/>
-          <w:szCs w:val="40"/>
-        </w:rPr>
-      </w:pPr>
-      <w:proofErr w:type="gramStart"/>
-      <w:r>
-        <w:rPr>
-          <w:sz w:val="40"/>
-          <w:szCs w:val="40"/>
-        </w:rPr>
-        <w:t>print(</w:t>
-      </w:r>
-      <w:proofErr w:type="gramEnd"/>
-      <w:r>
-        <w:rPr>
-          <w:sz w:val="40"/>
-          <w:szCs w:val="40"/>
-        </w:rPr>
-        <w:t>"Is age &gt;= 18?", age &gt;= 18)</w:t>
-      </w:r>
-    </w:p>
-    <w:p>
-      <w:pPr>
-        <w:rPr>
-          <w:sz w:val="40"/>
-          <w:szCs w:val="40"/>
-        </w:rPr>
-      </w:pPr>
-      <w:proofErr w:type="gramStart"/>
-      <w:r>
-        <w:rPr>
-          <w:sz w:val="40"/>
-          <w:szCs w:val="40"/>
-        </w:rPr>
-        <w:t>print(</w:t>
-      </w:r>
-      <w:proofErr w:type="gramEnd"/>
-      <w:r>
-        <w:rPr>
-          <w:sz w:val="40"/>
-          <w:szCs w:val="40"/>
-        </w:rPr>
-        <w:t>"Bitwise AND of 5 &amp; 3:", 5 &amp; 3)</w:t>
+      <w:r>
+        <w:rPr>
+          <w:sz w:val="40"/>
+          <w:szCs w:val="40"/>
+        </w:rPr>
+        <w:t>print("Name:", student["name"])</w:t>
+      </w:r>
+    </w:p>
+    <w:p>
+      <w:pPr>
+        <w:rPr>
+          <w:sz w:val="40"/>
+          <w:szCs w:val="40"/>
+        </w:rPr>
+      </w:pPr>
+      <w:r>
+        <w:rPr>
+          <w:sz w:val="40"/>
+          <w:szCs w:val="40"/>
+        </w:rPr>
+        <w:t>print("Average marks:", sum(marks) / len(marks))</w:t>
+      </w:r>
+    </w:p>
+    <w:p>
+      <w:pPr>
+        <w:rPr>
+          <w:sz w:val="40"/>
+          <w:szCs w:val="40"/>
+        </w:rPr>
+      </w:pPr>
+      <w:r>
+        <w:rPr>
+          <w:sz w:val="40"/>
+          <w:szCs w:val="40"/>
+        </w:rPr>
+        <w:t>print("Is age &gt;= 18?", age &gt;= 18)</w:t>
+      </w:r>
+    </w:p>
+    <w:p>
+      <w:pPr>
+        <w:rPr>
+          <w:sz w:val="40"/>
+          <w:szCs w:val="40"/>
+        </w:rPr>
+      </w:pPr>
+      <w:r>
+        <w:rPr>
+          <w:sz w:val="40"/>
+          <w:szCs w:val="40"/>
+        </w:rPr>
+        <w:t>print("Bitwise AND of 5 &amp; 3:", 5 &amp; 3)</w:t>
       </w:r>
     </w:p>
     <w:p>
@@ -8131,9 +7521,8 @@
           <w:szCs w:val="40"/>
           <w:u w:val="single"/>
         </w:rPr>
-        <w:t xml:space="preserve">4. Conditional </w:t>
-      </w:r>
-      <w:proofErr w:type="gramStart"/>
+        <w:t>4. Conditional Statement</w:t>
+      </w:r>
       <w:r>
         <w:rPr>
           <w:color w:val="EE0000"/>
@@ -8141,15 +7530,6 @@
           <w:szCs w:val="40"/>
           <w:u w:val="single"/>
         </w:rPr>
-        <w:t>Statement</w:t>
-      </w:r>
-      <w:r>
-        <w:rPr>
-          <w:color w:val="EE0000"/>
-          <w:sz w:val="40"/>
-          <w:szCs w:val="40"/>
-          <w:u w:val="single"/>
-        </w:rPr>
         <w:t>:</w:t>
       </w:r>
       <w:r>
@@ -8159,31 +7539,21 @@
         </w:rPr>
         <w:t>-</w:t>
       </w:r>
-      <w:proofErr w:type="gramEnd"/>
-    </w:p>
-    <w:p>
-      <w:pPr>
-        <w:rPr>
-          <w:sz w:val="40"/>
-          <w:szCs w:val="40"/>
-        </w:rPr>
-      </w:pPr>
-      <w:r>
-        <w:rPr>
-          <w:sz w:val="40"/>
-          <w:szCs w:val="40"/>
-        </w:rPr>
-        <w:t>Que-</w:t>
-      </w:r>
-      <w:proofErr w:type="gramStart"/>
-      <w:r>
-        <w:rPr>
-          <w:sz w:val="40"/>
-          <w:szCs w:val="40"/>
-        </w:rPr>
-        <w:t>1:-</w:t>
-      </w:r>
-      <w:proofErr w:type="gramEnd"/>
+    </w:p>
+    <w:p>
+      <w:pPr>
+        <w:rPr>
+          <w:sz w:val="40"/>
+          <w:szCs w:val="40"/>
+        </w:rPr>
+      </w:pPr>
+      <w:r>
+        <w:rPr>
+          <w:sz w:val="40"/>
+          <w:szCs w:val="40"/>
+        </w:rPr>
+        <w:t>Que-1:-</w:t>
+      </w:r>
       <w:r>
         <w:rPr>
           <w:rFonts w:ascii="Arial" w:hAnsi="Arial" w:cs="Arial"/>
@@ -8196,17 +7566,8 @@
           <w:sz w:val="40"/>
           <w:szCs w:val="40"/>
         </w:rPr>
-        <w:t xml:space="preserve">Introduction to conditional statements: if, else, </w:t>
-      </w:r>
-      <w:proofErr w:type="spellStart"/>
-      <w:r>
-        <w:rPr>
-          <w:sz w:val="40"/>
-          <w:szCs w:val="40"/>
-        </w:rPr>
-        <w:t>elif</w:t>
-      </w:r>
-      <w:proofErr w:type="spellEnd"/>
+        <w:t>Introduction to conditional statements: if, else, elif</w:t>
+      </w:r>
       <w:r>
         <w:rPr>
           <w:sz w:val="40"/>
@@ -8516,23 +7877,7 @@
           <w:sz w:val="40"/>
           <w:szCs w:val="40"/>
         </w:rPr>
-        <w:t xml:space="preserve">    </w:t>
-      </w:r>
-      <w:proofErr w:type="gramStart"/>
-      <w:r>
-        <w:rPr>
-          <w:sz w:val="40"/>
-          <w:szCs w:val="40"/>
-        </w:rPr>
-        <w:t>print(</w:t>
-      </w:r>
-      <w:proofErr w:type="gramEnd"/>
-      <w:r>
-        <w:rPr>
-          <w:sz w:val="40"/>
-          <w:szCs w:val="40"/>
-        </w:rPr>
-        <w:t>"You are eligible to vote.")</w:t>
+        <w:t xml:space="preserve">    print("You are eligible to vote.")</w:t>
       </w:r>
     </w:p>
     <w:p>
@@ -8794,23 +8139,7 @@
           <w:sz w:val="40"/>
           <w:szCs w:val="40"/>
         </w:rPr>
-        <w:t xml:space="preserve">    </w:t>
-      </w:r>
-      <w:proofErr w:type="gramStart"/>
-      <w:r>
-        <w:rPr>
-          <w:sz w:val="40"/>
-          <w:szCs w:val="40"/>
-        </w:rPr>
-        <w:t>print(</w:t>
-      </w:r>
-      <w:proofErr w:type="gramEnd"/>
-      <w:r>
-        <w:rPr>
-          <w:sz w:val="40"/>
-          <w:szCs w:val="40"/>
-        </w:rPr>
-        <w:t>"You are eligible to vote.")</w:t>
+        <w:t xml:space="preserve">    print("You are eligible to vote.")</w:t>
       </w:r>
     </w:p>
     <w:p>
@@ -8840,23 +8169,7 @@
           <w:sz w:val="40"/>
           <w:szCs w:val="40"/>
         </w:rPr>
-        <w:t xml:space="preserve">    </w:t>
-      </w:r>
-      <w:proofErr w:type="gramStart"/>
-      <w:r>
-        <w:rPr>
-          <w:sz w:val="40"/>
-          <w:szCs w:val="40"/>
-        </w:rPr>
-        <w:t>print(</w:t>
-      </w:r>
-      <w:proofErr w:type="gramEnd"/>
-      <w:r>
-        <w:rPr>
-          <w:sz w:val="40"/>
-          <w:szCs w:val="40"/>
-        </w:rPr>
-        <w:t>"You are not eligible to vote.")</w:t>
+        <w:t xml:space="preserve">    print("You are not eligible to vote.")</w:t>
       </w:r>
     </w:p>
     <w:p>
@@ -8924,27 +8237,7 @@
           <w:sz w:val="40"/>
           <w:szCs w:val="40"/>
         </w:rPr>
-        <w:t xml:space="preserve">c) </w:t>
-      </w:r>
-      <w:proofErr w:type="spellStart"/>
-      <w:r>
-        <w:rPr>
-          <w:b/>
-          <w:bCs/>
-          <w:sz w:val="40"/>
-          <w:szCs w:val="40"/>
-        </w:rPr>
-        <w:t>elif</w:t>
-      </w:r>
-      <w:proofErr w:type="spellEnd"/>
-      <w:r>
-        <w:rPr>
-          <w:b/>
-          <w:bCs/>
-          <w:sz w:val="40"/>
-          <w:szCs w:val="40"/>
-        </w:rPr>
-        <w:t xml:space="preserve"> (else if) Statement</w:t>
+        <w:t>c) elif (else if) Statement</w:t>
       </w:r>
     </w:p>
     <w:p>
@@ -8982,23 +8275,7 @@
           <w:sz w:val="40"/>
           <w:szCs w:val="40"/>
         </w:rPr>
-        <w:t xml:space="preserve">Executes the first </w:t>
-      </w:r>
-      <w:proofErr w:type="spellStart"/>
-      <w:r>
-        <w:rPr>
-          <w:sz w:val="40"/>
-          <w:szCs w:val="40"/>
-        </w:rPr>
-        <w:t>elif</w:t>
-      </w:r>
-      <w:proofErr w:type="spellEnd"/>
-      <w:r>
-        <w:rPr>
-          <w:sz w:val="40"/>
-          <w:szCs w:val="40"/>
-        </w:rPr>
-        <w:t xml:space="preserve"> (or if) condition that evaluates to </w:t>
+        <w:t xml:space="preserve">Executes the first elif (or if) condition that evaluates to </w:t>
       </w:r>
       <w:r>
         <w:rPr>
@@ -9072,21 +8349,12 @@
           <w:szCs w:val="40"/>
         </w:rPr>
       </w:pPr>
-      <w:proofErr w:type="spellStart"/>
-      <w:r>
-        <w:rPr>
-          <w:sz w:val="40"/>
-          <w:szCs w:val="40"/>
-        </w:rPr>
-        <w:t>elif</w:t>
-      </w:r>
-      <w:proofErr w:type="spellEnd"/>
-      <w:r>
-        <w:rPr>
-          <w:sz w:val="40"/>
-          <w:szCs w:val="40"/>
-        </w:rPr>
-        <w:t xml:space="preserve"> condition2:</w:t>
+      <w:r>
+        <w:rPr>
+          <w:sz w:val="40"/>
+          <w:szCs w:val="40"/>
+        </w:rPr>
+        <w:t>elif condition2:</w:t>
       </w:r>
     </w:p>
     <w:p>
@@ -9111,21 +8379,12 @@
           <w:szCs w:val="40"/>
         </w:rPr>
       </w:pPr>
-      <w:proofErr w:type="spellStart"/>
-      <w:r>
-        <w:rPr>
-          <w:sz w:val="40"/>
-          <w:szCs w:val="40"/>
-        </w:rPr>
-        <w:t>elif</w:t>
-      </w:r>
-      <w:proofErr w:type="spellEnd"/>
-      <w:r>
-        <w:rPr>
-          <w:sz w:val="40"/>
-          <w:szCs w:val="40"/>
-        </w:rPr>
-        <w:t xml:space="preserve"> condition3:</w:t>
+      <w:r>
+        <w:rPr>
+          <w:sz w:val="40"/>
+          <w:szCs w:val="40"/>
+        </w:rPr>
+        <w:t>elif condition3:</w:t>
       </w:r>
     </w:p>
     <w:p>
@@ -9232,133 +8491,67 @@
           <w:sz w:val="40"/>
           <w:szCs w:val="40"/>
         </w:rPr>
-        <w:t xml:space="preserve">    </w:t>
-      </w:r>
-      <w:proofErr w:type="gramStart"/>
-      <w:r>
-        <w:rPr>
-          <w:sz w:val="40"/>
-          <w:szCs w:val="40"/>
-        </w:rPr>
-        <w:t>print(</w:t>
-      </w:r>
-      <w:proofErr w:type="gramEnd"/>
-      <w:r>
-        <w:rPr>
-          <w:sz w:val="40"/>
-          <w:szCs w:val="40"/>
-        </w:rPr>
-        <w:t>"Grade: A+")</w:t>
-      </w:r>
-    </w:p>
-    <w:p>
-      <w:pPr>
-        <w:rPr>
-          <w:sz w:val="40"/>
-          <w:szCs w:val="40"/>
-        </w:rPr>
-      </w:pPr>
-      <w:proofErr w:type="spellStart"/>
-      <w:r>
-        <w:rPr>
-          <w:sz w:val="40"/>
-          <w:szCs w:val="40"/>
-        </w:rPr>
-        <w:t>elif</w:t>
-      </w:r>
-      <w:proofErr w:type="spellEnd"/>
-      <w:r>
-        <w:rPr>
-          <w:sz w:val="40"/>
-          <w:szCs w:val="40"/>
-        </w:rPr>
-        <w:t xml:space="preserve"> marks &gt;= 75:</w:t>
-      </w:r>
-    </w:p>
-    <w:p>
-      <w:pPr>
-        <w:rPr>
-          <w:sz w:val="40"/>
-          <w:szCs w:val="40"/>
-        </w:rPr>
-      </w:pPr>
-      <w:r>
-        <w:rPr>
-          <w:sz w:val="40"/>
-          <w:szCs w:val="40"/>
-        </w:rPr>
-        <w:t xml:space="preserve">    </w:t>
-      </w:r>
-      <w:proofErr w:type="gramStart"/>
-      <w:r>
-        <w:rPr>
-          <w:sz w:val="40"/>
-          <w:szCs w:val="40"/>
-        </w:rPr>
-        <w:t>print(</w:t>
-      </w:r>
-      <w:proofErr w:type="gramEnd"/>
-      <w:r>
-        <w:rPr>
-          <w:sz w:val="40"/>
-          <w:szCs w:val="40"/>
-        </w:rPr>
-        <w:t>"Grade: A")</w:t>
-      </w:r>
-    </w:p>
-    <w:p>
-      <w:pPr>
-        <w:rPr>
-          <w:sz w:val="40"/>
-          <w:szCs w:val="40"/>
-        </w:rPr>
-      </w:pPr>
-      <w:proofErr w:type="spellStart"/>
-      <w:r>
-        <w:rPr>
-          <w:sz w:val="40"/>
-          <w:szCs w:val="40"/>
-        </w:rPr>
-        <w:t>elif</w:t>
-      </w:r>
-      <w:proofErr w:type="spellEnd"/>
-      <w:r>
-        <w:rPr>
-          <w:sz w:val="40"/>
-          <w:szCs w:val="40"/>
-        </w:rPr>
-        <w:t xml:space="preserve"> marks &gt;= 60:</w:t>
-      </w:r>
-    </w:p>
-    <w:p>
-      <w:pPr>
-        <w:rPr>
-          <w:sz w:val="40"/>
-          <w:szCs w:val="40"/>
-        </w:rPr>
-      </w:pPr>
-      <w:r>
-        <w:rPr>
-          <w:sz w:val="40"/>
-          <w:szCs w:val="40"/>
-        </w:rPr>
-        <w:t xml:space="preserve">    </w:t>
-      </w:r>
-      <w:proofErr w:type="gramStart"/>
-      <w:r>
-        <w:rPr>
-          <w:sz w:val="40"/>
-          <w:szCs w:val="40"/>
-        </w:rPr>
-        <w:t>print(</w:t>
-      </w:r>
-      <w:proofErr w:type="gramEnd"/>
-      <w:r>
-        <w:rPr>
-          <w:sz w:val="40"/>
-          <w:szCs w:val="40"/>
-        </w:rPr>
-        <w:t>"Grade: B")</w:t>
+        <w:t xml:space="preserve">    print("Grade: A+")</w:t>
+      </w:r>
+    </w:p>
+    <w:p>
+      <w:pPr>
+        <w:rPr>
+          <w:sz w:val="40"/>
+          <w:szCs w:val="40"/>
+        </w:rPr>
+      </w:pPr>
+      <w:r>
+        <w:rPr>
+          <w:sz w:val="40"/>
+          <w:szCs w:val="40"/>
+        </w:rPr>
+        <w:t>elif marks &gt;= 75:</w:t>
+      </w:r>
+    </w:p>
+    <w:p>
+      <w:pPr>
+        <w:rPr>
+          <w:sz w:val="40"/>
+          <w:szCs w:val="40"/>
+        </w:rPr>
+      </w:pPr>
+      <w:r>
+        <w:rPr>
+          <w:sz w:val="40"/>
+          <w:szCs w:val="40"/>
+        </w:rPr>
+        <w:t xml:space="preserve">    print("Grade: A")</w:t>
+      </w:r>
+    </w:p>
+    <w:p>
+      <w:pPr>
+        <w:rPr>
+          <w:sz w:val="40"/>
+          <w:szCs w:val="40"/>
+        </w:rPr>
+      </w:pPr>
+      <w:r>
+        <w:rPr>
+          <w:sz w:val="40"/>
+          <w:szCs w:val="40"/>
+        </w:rPr>
+        <w:t>elif marks &gt;= 60:</w:t>
+      </w:r>
+    </w:p>
+    <w:p>
+      <w:pPr>
+        <w:rPr>
+          <w:sz w:val="40"/>
+          <w:szCs w:val="40"/>
+        </w:rPr>
+      </w:pPr>
+      <w:r>
+        <w:rPr>
+          <w:sz w:val="40"/>
+          <w:szCs w:val="40"/>
+        </w:rPr>
+        <w:t xml:space="preserve">    print("Grade: B")</w:t>
       </w:r>
     </w:p>
     <w:p>
@@ -9388,23 +8581,7 @@
           <w:sz w:val="40"/>
           <w:szCs w:val="40"/>
         </w:rPr>
-        <w:t xml:space="preserve">    </w:t>
-      </w:r>
-      <w:proofErr w:type="gramStart"/>
-      <w:r>
-        <w:rPr>
-          <w:sz w:val="40"/>
-          <w:szCs w:val="40"/>
-        </w:rPr>
-        <w:t>print(</w:t>
-      </w:r>
-      <w:proofErr w:type="gramEnd"/>
-      <w:r>
-        <w:rPr>
-          <w:sz w:val="40"/>
-          <w:szCs w:val="40"/>
-        </w:rPr>
-        <w:t>"Grade: C")</w:t>
+        <w:t xml:space="preserve">    print("Grade: C")</w:t>
       </w:r>
     </w:p>
     <w:p>
@@ -9766,23 +8943,7 @@
           <w:sz w:val="40"/>
           <w:szCs w:val="40"/>
         </w:rPr>
-        <w:t xml:space="preserve">        </w:t>
-      </w:r>
-      <w:proofErr w:type="gramStart"/>
-      <w:r>
-        <w:rPr>
-          <w:sz w:val="40"/>
-          <w:szCs w:val="40"/>
-        </w:rPr>
-        <w:t>print(</w:t>
-      </w:r>
-      <w:proofErr w:type="gramEnd"/>
-      <w:r>
-        <w:rPr>
-          <w:sz w:val="40"/>
-          <w:szCs w:val="40"/>
-        </w:rPr>
-        <w:t>"You can vote in the election.")</w:t>
+        <w:t xml:space="preserve">        print("You can vote in the election.")</w:t>
       </w:r>
     </w:p>
     <w:p>
@@ -9812,23 +8973,7 @@
           <w:sz w:val="40"/>
           <w:szCs w:val="40"/>
         </w:rPr>
-        <w:t xml:space="preserve">        </w:t>
-      </w:r>
-      <w:proofErr w:type="gramStart"/>
-      <w:r>
-        <w:rPr>
-          <w:sz w:val="40"/>
-          <w:szCs w:val="40"/>
-        </w:rPr>
-        <w:t>print(</w:t>
-      </w:r>
-      <w:proofErr w:type="gramEnd"/>
-      <w:r>
-        <w:rPr>
-          <w:sz w:val="40"/>
-          <w:szCs w:val="40"/>
-        </w:rPr>
-        <w:t>"You must be a citizen to vote.")</w:t>
+        <w:t xml:space="preserve">        print("You must be a citizen to vote.")</w:t>
       </w:r>
     </w:p>
     <w:p>
@@ -9859,23 +9004,7 @@
           <w:szCs w:val="40"/>
         </w:rPr>
         <w:lastRenderedPageBreak/>
-        <w:t xml:space="preserve">    </w:t>
-      </w:r>
-      <w:proofErr w:type="gramStart"/>
-      <w:r>
-        <w:rPr>
-          <w:sz w:val="40"/>
-          <w:szCs w:val="40"/>
-        </w:rPr>
-        <w:t>print(</w:t>
-      </w:r>
-      <w:proofErr w:type="gramEnd"/>
-      <w:r>
-        <w:rPr>
-          <w:sz w:val="40"/>
-          <w:szCs w:val="40"/>
-        </w:rPr>
-        <w:t>"You are too young to vote.")</w:t>
+        <w:t xml:space="preserve">    print("You are too young to vote.")</w:t>
       </w:r>
     </w:p>
     <w:p>
@@ -9992,21 +9121,12 @@
           <w:szCs w:val="40"/>
         </w:rPr>
       </w:pPr>
-      <w:proofErr w:type="spellStart"/>
-      <w:r>
-        <w:rPr>
-          <w:sz w:val="40"/>
-          <w:szCs w:val="40"/>
-        </w:rPr>
-        <w:t>elif</w:t>
-      </w:r>
-      <w:proofErr w:type="spellEnd"/>
-      <w:r>
-        <w:rPr>
-          <w:sz w:val="40"/>
-          <w:szCs w:val="40"/>
-        </w:rPr>
-        <w:t xml:space="preserve"> is </w:t>
+      <w:r>
+        <w:rPr>
+          <w:sz w:val="40"/>
+          <w:szCs w:val="40"/>
+        </w:rPr>
+        <w:t xml:space="preserve">elif is </w:t>
       </w:r>
       <w:r>
         <w:rPr>
@@ -10057,23 +9177,7 @@
           <w:sz w:val="40"/>
           <w:szCs w:val="40"/>
         </w:rPr>
-        <w:t xml:space="preserve"> (==</w:t>
-      </w:r>
-      <w:proofErr w:type="gramStart"/>
-      <w:r>
-        <w:rPr>
-          <w:sz w:val="40"/>
-          <w:szCs w:val="40"/>
-        </w:rPr>
-        <w:t>, !</w:t>
-      </w:r>
-      <w:proofErr w:type="gramEnd"/>
-      <w:r>
-        <w:rPr>
-          <w:sz w:val="40"/>
-          <w:szCs w:val="40"/>
-        </w:rPr>
-        <w:t xml:space="preserve">=, &lt;, &gt;, &lt;=, &gt;=) and </w:t>
+        <w:t xml:space="preserve"> (==, !=, &lt;, &gt;, &lt;=, &gt;=) and </w:t>
       </w:r>
       <w:r>
         <w:rPr>
@@ -10228,7 +9332,6 @@
         <w:lastRenderedPageBreak/>
         <w:t xml:space="preserve"> Que-</w:t>
       </w:r>
-      <w:proofErr w:type="gramStart"/>
       <w:r>
         <w:rPr>
           <w:color w:val="EE0000"/>
@@ -10245,9 +9348,8 @@
           <w:szCs w:val="40"/>
           <w:u w:val="single"/>
         </w:rPr>
-        <w:t>Looping</w:t>
-      </w:r>
-      <w:proofErr w:type="gramEnd"/>
+        <w:t>Looping (for,while)</w:t>
+      </w:r>
       <w:r>
         <w:rPr>
           <w:color w:val="EE0000"/>
@@ -10255,36 +9357,6 @@
           <w:szCs w:val="40"/>
           <w:u w:val="single"/>
         </w:rPr>
-        <w:t xml:space="preserve"> (</w:t>
-      </w:r>
-      <w:proofErr w:type="spellStart"/>
-      <w:proofErr w:type="gramStart"/>
-      <w:r>
-        <w:rPr>
-          <w:color w:val="EE0000"/>
-          <w:sz w:val="40"/>
-          <w:szCs w:val="40"/>
-          <w:u w:val="single"/>
-        </w:rPr>
-        <w:t>for,while</w:t>
-      </w:r>
-      <w:proofErr w:type="spellEnd"/>
-      <w:r>
-        <w:rPr>
-          <w:color w:val="EE0000"/>
-          <w:sz w:val="40"/>
-          <w:szCs w:val="40"/>
-          <w:u w:val="single"/>
-        </w:rPr>
-        <w:t>)</w:t>
-      </w:r>
-      <w:r>
-        <w:rPr>
-          <w:color w:val="EE0000"/>
-          <w:sz w:val="40"/>
-          <w:szCs w:val="40"/>
-          <w:u w:val="single"/>
-        </w:rPr>
         <w:t>:</w:t>
       </w:r>
       <w:r>
@@ -10294,7 +9366,6 @@
         </w:rPr>
         <w:t>-</w:t>
       </w:r>
-      <w:proofErr w:type="gramEnd"/>
     </w:p>
     <w:p>
       <w:pPr>
@@ -10415,7 +9486,7 @@
           <w:szCs w:val="40"/>
         </w:rPr>
         <w:pict w14:anchorId="7C5F3D9C">
-          <v:rect id="_x0000_i1046" style="width:0;height:1.5pt" o:hralign="center" o:hrstd="t" o:hr="t" fillcolor="#a0a0a0" stroked="f"/>
+          <v:rect id="_x0000_i1034" style="width:0;height:1.5pt" o:hralign="center" o:hrstd="t" o:hr="t" fillcolor="#a0a0a0" stroked="f"/>
         </w:pict>
       </w:r>
     </w:p>
@@ -10568,23 +9639,7 @@
           <w:sz w:val="40"/>
           <w:szCs w:val="40"/>
         </w:rPr>
-        <w:t xml:space="preserve">    </w:t>
-      </w:r>
-      <w:proofErr w:type="gramStart"/>
-      <w:r>
-        <w:rPr>
-          <w:sz w:val="40"/>
-          <w:szCs w:val="40"/>
-        </w:rPr>
-        <w:t>print(</w:t>
-      </w:r>
-      <w:proofErr w:type="gramEnd"/>
-      <w:r>
-        <w:rPr>
-          <w:sz w:val="40"/>
-          <w:szCs w:val="40"/>
-        </w:rPr>
-        <w:t>"Hello", count)</w:t>
+        <w:t xml:space="preserve">    print("Hello", count)</w:t>
       </w:r>
     </w:p>
     <w:p>
@@ -10706,7 +9761,7 @@
           <w:szCs w:val="40"/>
         </w:rPr>
         <w:pict w14:anchorId="6CCB86A6">
-          <v:rect id="_x0000_i1047" style="width:0;height:1.5pt" o:hralign="center" o:hrstd="t" o:hr="t" fillcolor="#a0a0a0" stroked="f"/>
+          <v:rect id="_x0000_i1035" style="width:0;height:1.5pt" o:hralign="center" o:hrstd="t" o:hr="t" fillcolor="#a0a0a0" stroked="f"/>
         </w:pict>
       </w:r>
     </w:p>
@@ -10836,86 +9891,22 @@
           <w:sz w:val="40"/>
           <w:szCs w:val="40"/>
         </w:rPr>
-        <w:t xml:space="preserve">for </w:t>
-      </w:r>
-      <w:proofErr w:type="spellStart"/>
-      <w:r>
-        <w:rPr>
-          <w:sz w:val="40"/>
-          <w:szCs w:val="40"/>
-        </w:rPr>
-        <w:t>i</w:t>
-      </w:r>
-      <w:proofErr w:type="spellEnd"/>
-      <w:r>
-        <w:rPr>
-          <w:sz w:val="40"/>
-          <w:szCs w:val="40"/>
-        </w:rPr>
-        <w:t xml:space="preserve"> in </w:t>
-      </w:r>
-      <w:proofErr w:type="gramStart"/>
-      <w:r>
-        <w:rPr>
-          <w:sz w:val="40"/>
-          <w:szCs w:val="40"/>
-        </w:rPr>
-        <w:t>range(</w:t>
-      </w:r>
-      <w:proofErr w:type="gramEnd"/>
-      <w:r>
-        <w:rPr>
-          <w:sz w:val="40"/>
-          <w:szCs w:val="40"/>
-        </w:rPr>
-        <w:t>1, 6):</w:t>
-      </w:r>
-    </w:p>
-    <w:p>
-      <w:pPr>
-        <w:rPr>
-          <w:sz w:val="40"/>
-          <w:szCs w:val="40"/>
-        </w:rPr>
-      </w:pPr>
-      <w:r>
-        <w:rPr>
-          <w:sz w:val="40"/>
-          <w:szCs w:val="40"/>
-        </w:rPr>
-        <w:t xml:space="preserve">    </w:t>
-      </w:r>
-      <w:proofErr w:type="gramStart"/>
-      <w:r>
-        <w:rPr>
-          <w:sz w:val="40"/>
-          <w:szCs w:val="40"/>
-        </w:rPr>
-        <w:t>print(</w:t>
-      </w:r>
-      <w:proofErr w:type="gramEnd"/>
-      <w:r>
-        <w:rPr>
-          <w:sz w:val="40"/>
-          <w:szCs w:val="40"/>
-        </w:rPr>
-        <w:t xml:space="preserve">"Hello", </w:t>
-      </w:r>
-      <w:proofErr w:type="spellStart"/>
-      <w:r>
-        <w:rPr>
-          <w:sz w:val="40"/>
-          <w:szCs w:val="40"/>
-        </w:rPr>
-        <w:t>i</w:t>
-      </w:r>
-      <w:proofErr w:type="spellEnd"/>
-      <w:r>
-        <w:rPr>
-          <w:sz w:val="40"/>
-          <w:szCs w:val="40"/>
-        </w:rPr>
-        <w:t>)</w:t>
+        <w:t>for i in range(1, 6):</w:t>
+      </w:r>
+    </w:p>
+    <w:p>
+      <w:pPr>
+        <w:rPr>
+          <w:sz w:val="40"/>
+          <w:szCs w:val="40"/>
+        </w:rPr>
+      </w:pPr>
+      <w:r>
+        <w:rPr>
+          <w:sz w:val="40"/>
+          <w:szCs w:val="40"/>
+        </w:rPr>
+        <w:t xml:space="preserve">    print("Hello", i)</w:t>
       </w:r>
     </w:p>
     <w:p>
@@ -11052,30 +10043,14 @@
           <w:szCs w:val="40"/>
         </w:rPr>
         <w:lastRenderedPageBreak/>
-        <w:t>Que-</w:t>
-      </w:r>
-      <w:proofErr w:type="gramStart"/>
-      <w:r>
-        <w:rPr>
-          <w:sz w:val="40"/>
-          <w:szCs w:val="40"/>
-        </w:rPr>
-        <w:t>2:</w:t>
-      </w:r>
-      <w:r>
-        <w:rPr>
-          <w:sz w:val="40"/>
-          <w:szCs w:val="40"/>
-        </w:rPr>
-        <w:t>How</w:t>
-      </w:r>
-      <w:proofErr w:type="gramEnd"/>
-      <w:r>
-        <w:rPr>
-          <w:sz w:val="40"/>
-          <w:szCs w:val="40"/>
-        </w:rPr>
-        <w:t xml:space="preserve"> loops work in Python.</w:t>
+        <w:t>Que-2:</w:t>
+      </w:r>
+      <w:r>
+        <w:rPr>
+          <w:sz w:val="40"/>
+          <w:szCs w:val="40"/>
+        </w:rPr>
+        <w:t>How loops work in Python.</w:t>
       </w:r>
     </w:p>
     <w:p>
@@ -11149,7 +10124,7 @@
           <w:szCs w:val="40"/>
         </w:rPr>
         <w:pict w14:anchorId="7E6CD390">
-          <v:rect id="_x0000_i1140" style="width:0;height:1.5pt" o:hralign="center" o:hrstd="t" o:hr="t" fillcolor="#a0a0a0" stroked="f"/>
+          <v:rect id="_x0000_i1036" style="width:0;height:1.5pt" o:hralign="center" o:hrstd="t" o:hr="t" fillcolor="#a0a0a0" stroked="f"/>
         </w:pict>
       </w:r>
     </w:p>
@@ -11429,23 +10404,7 @@
           <w:sz w:val="40"/>
           <w:szCs w:val="40"/>
         </w:rPr>
-        <w:t xml:space="preserve">    </w:t>
-      </w:r>
-      <w:proofErr w:type="gramStart"/>
-      <w:r>
-        <w:rPr>
-          <w:sz w:val="40"/>
-          <w:szCs w:val="40"/>
-        </w:rPr>
-        <w:t>print(</w:t>
-      </w:r>
-      <w:proofErr w:type="gramEnd"/>
-      <w:r>
-        <w:rPr>
-          <w:sz w:val="40"/>
-          <w:szCs w:val="40"/>
-        </w:rPr>
-        <w:t>"Iteration", count)</w:t>
+        <w:t xml:space="preserve">    print("Iteration", count)</w:t>
       </w:r>
     </w:p>
     <w:p>
@@ -11580,7 +10539,7 @@
           <w:szCs w:val="40"/>
         </w:rPr>
         <w:pict w14:anchorId="2FFD47E1">
-          <v:rect id="_x0000_i1141" style="width:0;height:1.5pt" o:hralign="center" o:hrstd="t" o:hr="t" fillcolor="#a0a0a0" stroked="f"/>
+          <v:rect id="_x0000_i1037" style="width:0;height:1.5pt" o:hralign="center" o:hrstd="t" o:hr="t" fillcolor="#a0a0a0" stroked="f"/>
         </w:pict>
       </w:r>
     </w:p>
@@ -11865,7 +10824,7 @@
           <w:szCs w:val="40"/>
         </w:rPr>
         <w:pict w14:anchorId="22BB534A">
-          <v:rect id="_x0000_i1142" style="width:0;height:1.5pt" o:hralign="center" o:hrstd="t" o:hr="t" fillcolor="#a0a0a0" stroked="f"/>
+          <v:rect id="_x0000_i1038" style="width:0;height:1.5pt" o:hralign="center" o:hrstd="t" o:hr="t" fillcolor="#a0a0a0" stroked="f"/>
         </w:pict>
       </w:r>
     </w:p>
@@ -12053,39 +11012,7 @@
           <w:sz w:val="40"/>
           <w:szCs w:val="40"/>
         </w:rPr>
-        <w:t xml:space="preserve">for </w:t>
-      </w:r>
-      <w:proofErr w:type="spellStart"/>
-      <w:r>
-        <w:rPr>
-          <w:sz w:val="40"/>
-          <w:szCs w:val="40"/>
-        </w:rPr>
-        <w:t>i</w:t>
-      </w:r>
-      <w:proofErr w:type="spellEnd"/>
-      <w:r>
-        <w:rPr>
-          <w:sz w:val="40"/>
-          <w:szCs w:val="40"/>
-        </w:rPr>
-        <w:t xml:space="preserve"> in </w:t>
-      </w:r>
-      <w:proofErr w:type="gramStart"/>
-      <w:r>
-        <w:rPr>
-          <w:sz w:val="40"/>
-          <w:szCs w:val="40"/>
-        </w:rPr>
-        <w:t>range(</w:t>
-      </w:r>
-      <w:proofErr w:type="gramEnd"/>
-      <w:r>
-        <w:rPr>
-          <w:sz w:val="40"/>
-          <w:szCs w:val="40"/>
-        </w:rPr>
-        <w:t>5):</w:t>
+        <w:t>for i in range(5):</w:t>
       </w:r>
     </w:p>
     <w:p>
@@ -12104,23 +11031,7 @@
           <w:sz w:val="40"/>
           <w:szCs w:val="40"/>
         </w:rPr>
-        <w:t xml:space="preserve">    if </w:t>
-      </w:r>
-      <w:proofErr w:type="spellStart"/>
-      <w:r>
-        <w:rPr>
-          <w:sz w:val="40"/>
-          <w:szCs w:val="40"/>
-        </w:rPr>
-        <w:t>i</w:t>
-      </w:r>
-      <w:proofErr w:type="spellEnd"/>
-      <w:r>
-        <w:rPr>
-          <w:sz w:val="40"/>
-          <w:szCs w:val="40"/>
-        </w:rPr>
-        <w:t xml:space="preserve"> == 3:</w:t>
+        <w:t xml:space="preserve">    if i == 3:</w:t>
       </w:r>
     </w:p>
     <w:p>
@@ -12139,23 +11050,7 @@
           <w:sz w:val="40"/>
           <w:szCs w:val="40"/>
         </w:rPr>
-        <w:t xml:space="preserve">        break     # exit when </w:t>
-      </w:r>
-      <w:proofErr w:type="spellStart"/>
-      <w:r>
-        <w:rPr>
-          <w:sz w:val="40"/>
-          <w:szCs w:val="40"/>
-        </w:rPr>
-        <w:t>i</w:t>
-      </w:r>
-      <w:proofErr w:type="spellEnd"/>
-      <w:r>
-        <w:rPr>
-          <w:sz w:val="40"/>
-          <w:szCs w:val="40"/>
-        </w:rPr>
-        <w:t xml:space="preserve"> == 3</w:t>
+        <w:t xml:space="preserve">        break     # exit when i == 3</w:t>
       </w:r>
     </w:p>
     <w:p>
@@ -12174,23 +11069,7 @@
           <w:sz w:val="40"/>
           <w:szCs w:val="40"/>
         </w:rPr>
-        <w:t xml:space="preserve">    print(</w:t>
-      </w:r>
-      <w:proofErr w:type="spellStart"/>
-      <w:r>
-        <w:rPr>
-          <w:sz w:val="40"/>
-          <w:szCs w:val="40"/>
-        </w:rPr>
-        <w:t>i</w:t>
-      </w:r>
-      <w:proofErr w:type="spellEnd"/>
-      <w:r>
-        <w:rPr>
-          <w:sz w:val="40"/>
-          <w:szCs w:val="40"/>
-        </w:rPr>
-        <w:t>)</w:t>
+        <w:t xml:space="preserve">    print(i)</w:t>
       </w:r>
     </w:p>
     <w:p>
@@ -12286,7 +11165,7 @@
           <w:szCs w:val="40"/>
         </w:rPr>
         <w:pict w14:anchorId="0776FB7A">
-          <v:rect id="_x0000_i1143" style="width:0;height:1.5pt" o:hralign="center" o:hrstd="t" o:hr="t" fillcolor="#a0a0a0" stroked="f"/>
+          <v:rect id="_x0000_i1039" style="width:0;height:1.5pt" o:hralign="center" o:hrstd="t" o:hr="t" fillcolor="#a0a0a0" stroked="f"/>
         </w:pict>
       </w:r>
     </w:p>
@@ -12460,23 +11339,7 @@
           <w:sz w:val="40"/>
           <w:szCs w:val="40"/>
         </w:rPr>
-        <w:t>Calls __next_</w:t>
-      </w:r>
-      <w:proofErr w:type="gramStart"/>
-      <w:r>
-        <w:rPr>
-          <w:sz w:val="40"/>
-          <w:szCs w:val="40"/>
-        </w:rPr>
-        <w:t>_(</w:t>
-      </w:r>
-      <w:proofErr w:type="gramEnd"/>
-      <w:r>
-        <w:rPr>
-          <w:sz w:val="40"/>
-          <w:szCs w:val="40"/>
-        </w:rPr>
-        <w:t>) repeatedly until all items are exhausted.</w:t>
+        <w:t>Calls __next__() repeatedly until all items are exhausted.</w:t>
       </w:r>
     </w:p>
     <w:p>
@@ -12560,23 +11423,7 @@
           <w:sz w:val="40"/>
           <w:szCs w:val="40"/>
         </w:rPr>
-        <w:t xml:space="preserve"> → element-based iteration (over a sequence or </w:t>
-      </w:r>
-      <w:proofErr w:type="spellStart"/>
-      <w:r>
-        <w:rPr>
-          <w:sz w:val="40"/>
-          <w:szCs w:val="40"/>
-        </w:rPr>
-        <w:t>iterable</w:t>
-      </w:r>
-      <w:proofErr w:type="spellEnd"/>
-      <w:r>
-        <w:rPr>
-          <w:sz w:val="40"/>
-          <w:szCs w:val="40"/>
-        </w:rPr>
-        <w:t>).</w:t>
+        <w:t xml:space="preserve"> → element-based iteration (over a sequence or iterable).</w:t>
       </w:r>
     </w:p>
     <w:p>
@@ -12622,23 +11469,7 @@
           <w:szCs w:val="40"/>
         </w:rPr>
         <w:br/>
-        <w:t>Que-</w:t>
-      </w:r>
-      <w:proofErr w:type="gramStart"/>
-      <w:r>
-        <w:rPr>
-          <w:sz w:val="40"/>
-          <w:szCs w:val="40"/>
-        </w:rPr>
-        <w:t>3:Using</w:t>
-      </w:r>
-      <w:proofErr w:type="gramEnd"/>
-      <w:r>
-        <w:rPr>
-          <w:sz w:val="40"/>
-          <w:szCs w:val="40"/>
-        </w:rPr>
-        <w:t xml:space="preserve"> loops with collections (lists, tuples, etc.).</w:t>
+        <w:t>Que-3:Using loops with collections (lists, tuples, etc.).</w:t>
       </w:r>
     </w:p>
     <w:p>
@@ -12880,7 +11711,7 @@
           <w:szCs w:val="40"/>
         </w:rPr>
         <w:pict w14:anchorId="360C8224">
-          <v:rect id="_x0000_i1175" style="width:0;height:1.5pt" o:hralign="center" o:hrstd="t" o:hr="t" fillcolor="#a0a0a0" stroked="f"/>
+          <v:rect id="_x0000_i1040" style="width:0;height:1.5pt" o:hralign="center" o:hrstd="t" o:hr="t" fillcolor="#a0a0a0" stroked="f"/>
         </w:pict>
       </w:r>
     </w:p>
@@ -12958,23 +11789,7 @@
           <w:sz w:val="40"/>
           <w:szCs w:val="40"/>
         </w:rPr>
-        <w:t xml:space="preserve">for </w:t>
-      </w:r>
-      <w:proofErr w:type="spellStart"/>
-      <w:r>
-        <w:rPr>
-          <w:sz w:val="40"/>
-          <w:szCs w:val="40"/>
-        </w:rPr>
-        <w:t>num</w:t>
-      </w:r>
-      <w:proofErr w:type="spellEnd"/>
-      <w:r>
-        <w:rPr>
-          <w:sz w:val="40"/>
-          <w:szCs w:val="40"/>
-        </w:rPr>
-        <w:t xml:space="preserve"> in numbers:</w:t>
+        <w:t>for num in numbers:</w:t>
       </w:r>
     </w:p>
     <w:p>
@@ -12994,32 +11809,7 @@
           <w:sz w:val="40"/>
           <w:szCs w:val="40"/>
         </w:rPr>
-        <w:t xml:space="preserve">    </w:t>
-      </w:r>
-      <w:proofErr w:type="gramStart"/>
-      <w:r>
-        <w:rPr>
-          <w:sz w:val="40"/>
-          <w:szCs w:val="40"/>
-        </w:rPr>
-        <w:t>print(</w:t>
-      </w:r>
-      <w:proofErr w:type="spellStart"/>
-      <w:proofErr w:type="gramEnd"/>
-      <w:r>
-        <w:rPr>
-          <w:sz w:val="40"/>
-          <w:szCs w:val="40"/>
-        </w:rPr>
-        <w:t>num</w:t>
-      </w:r>
-      <w:proofErr w:type="spellEnd"/>
-      <w:r>
-        <w:rPr>
-          <w:sz w:val="40"/>
-          <w:szCs w:val="40"/>
-        </w:rPr>
-        <w:t xml:space="preserve"> * 2)</w:t>
+        <w:t xml:space="preserve">    print(num * 2)</w:t>
       </w:r>
     </w:p>
     <w:p>
@@ -13121,7 +11911,7 @@
           <w:szCs w:val="40"/>
         </w:rPr>
         <w:pict w14:anchorId="18E980F0">
-          <v:rect id="_x0000_i1176" style="width:0;height:1.5pt" o:hralign="center" o:hrstd="t" o:hr="t" fillcolor="#a0a0a0" stroked="f"/>
+          <v:rect id="_x0000_i1041" style="width:0;height:1.5pt" o:hralign="center" o:hrstd="t" o:hr="t" fillcolor="#a0a0a0" stroked="f"/>
         </w:pict>
       </w:r>
     </w:p>
@@ -13166,23 +11956,7 @@
           <w:sz w:val="40"/>
           <w:szCs w:val="40"/>
         </w:rPr>
-        <w:t xml:space="preserve">for </w:t>
-      </w:r>
-      <w:proofErr w:type="spellStart"/>
-      <w:r>
-        <w:rPr>
-          <w:sz w:val="40"/>
-          <w:szCs w:val="40"/>
-        </w:rPr>
-        <w:t>ch</w:t>
-      </w:r>
-      <w:proofErr w:type="spellEnd"/>
-      <w:r>
-        <w:rPr>
-          <w:sz w:val="40"/>
-          <w:szCs w:val="40"/>
-        </w:rPr>
-        <w:t xml:space="preserve"> in "Python":</w:t>
+        <w:t>for ch in "Python":</w:t>
       </w:r>
     </w:p>
     <w:p>
@@ -13202,23 +11976,7 @@
           <w:sz w:val="40"/>
           <w:szCs w:val="40"/>
         </w:rPr>
-        <w:t xml:space="preserve">    print(</w:t>
-      </w:r>
-      <w:proofErr w:type="spellStart"/>
-      <w:r>
-        <w:rPr>
-          <w:sz w:val="40"/>
-          <w:szCs w:val="40"/>
-        </w:rPr>
-        <w:t>ch</w:t>
-      </w:r>
-      <w:proofErr w:type="spellEnd"/>
-      <w:r>
-        <w:rPr>
-          <w:sz w:val="40"/>
-          <w:szCs w:val="40"/>
-        </w:rPr>
-        <w:t>)</w:t>
+        <w:t xml:space="preserve">    print(ch)</w:t>
       </w:r>
     </w:p>
     <w:p>
@@ -13387,7 +12145,7 @@
           <w:szCs w:val="40"/>
         </w:rPr>
         <w:pict w14:anchorId="51043334">
-          <v:rect id="_x0000_i1177" style="width:0;height:1.5pt" o:hralign="center" o:hrstd="t" o:hr="t" fillcolor="#a0a0a0" stroked="f"/>
+          <v:rect id="_x0000_i1042" style="width:0;height:1.5pt" o:hralign="center" o:hrstd="t" o:hr="t" fillcolor="#a0a0a0" stroked="f"/>
         </w:pict>
       </w:r>
     </w:p>
@@ -13427,21 +12185,12 @@
           <w:szCs w:val="40"/>
         </w:rPr>
       </w:pPr>
-      <w:proofErr w:type="spellStart"/>
-      <w:r>
-        <w:rPr>
-          <w:sz w:val="40"/>
-          <w:szCs w:val="40"/>
-        </w:rPr>
-        <w:t>colors</w:t>
-      </w:r>
-      <w:proofErr w:type="spellEnd"/>
-      <w:r>
-        <w:rPr>
-          <w:sz w:val="40"/>
-          <w:szCs w:val="40"/>
-        </w:rPr>
-        <w:t xml:space="preserve"> = ["red", "green", "blue"]</w:t>
+      <w:r>
+        <w:rPr>
+          <w:sz w:val="40"/>
+          <w:szCs w:val="40"/>
+        </w:rPr>
+        <w:t>colors = ["red", "green", "blue"]</w:t>
       </w:r>
     </w:p>
     <w:p>
@@ -13474,39 +12223,7 @@
           <w:sz w:val="40"/>
           <w:szCs w:val="40"/>
         </w:rPr>
-        <w:t xml:space="preserve">for index, </w:t>
-      </w:r>
-      <w:proofErr w:type="spellStart"/>
-      <w:r>
-        <w:rPr>
-          <w:sz w:val="40"/>
-          <w:szCs w:val="40"/>
-        </w:rPr>
-        <w:t>color</w:t>
-      </w:r>
-      <w:proofErr w:type="spellEnd"/>
-      <w:r>
-        <w:rPr>
-          <w:sz w:val="40"/>
-          <w:szCs w:val="40"/>
-        </w:rPr>
-        <w:t xml:space="preserve"> in enumerate(</w:t>
-      </w:r>
-      <w:proofErr w:type="spellStart"/>
-      <w:r>
-        <w:rPr>
-          <w:sz w:val="40"/>
-          <w:szCs w:val="40"/>
-        </w:rPr>
-        <w:t>colors</w:t>
-      </w:r>
-      <w:proofErr w:type="spellEnd"/>
-      <w:r>
-        <w:rPr>
-          <w:sz w:val="40"/>
-          <w:szCs w:val="40"/>
-        </w:rPr>
-        <w:t>):</w:t>
+        <w:t>for index, color in enumerate(colors):</w:t>
       </w:r>
     </w:p>
     <w:p>
@@ -13526,39 +12243,7 @@
           <w:sz w:val="40"/>
           <w:szCs w:val="40"/>
         </w:rPr>
-        <w:t xml:space="preserve">    </w:t>
-      </w:r>
-      <w:proofErr w:type="gramStart"/>
-      <w:r>
-        <w:rPr>
-          <w:sz w:val="40"/>
-          <w:szCs w:val="40"/>
-        </w:rPr>
-        <w:t>print(</w:t>
-      </w:r>
-      <w:proofErr w:type="gramEnd"/>
-      <w:r>
-        <w:rPr>
-          <w:sz w:val="40"/>
-          <w:szCs w:val="40"/>
-        </w:rPr>
-        <w:t xml:space="preserve">index, </w:t>
-      </w:r>
-      <w:proofErr w:type="spellStart"/>
-      <w:r>
-        <w:rPr>
-          <w:sz w:val="40"/>
-          <w:szCs w:val="40"/>
-        </w:rPr>
-        <w:t>color</w:t>
-      </w:r>
-      <w:proofErr w:type="spellEnd"/>
-      <w:r>
-        <w:rPr>
-          <w:sz w:val="40"/>
-          <w:szCs w:val="40"/>
-        </w:rPr>
-        <w:t>)</w:t>
+        <w:t xml:space="preserve">    print(index, color)</w:t>
       </w:r>
     </w:p>
     <w:p>
@@ -13647,17 +12332,8 @@
           <w:sz w:val="40"/>
           <w:szCs w:val="40"/>
         </w:rPr>
-        <w:t xml:space="preserve">2 </w:t>
-      </w:r>
-      <w:proofErr w:type="gramStart"/>
-      <w:r>
-        <w:rPr>
-          <w:sz w:val="40"/>
-          <w:szCs w:val="40"/>
-        </w:rPr>
-        <w:t>blue</w:t>
-      </w:r>
-      <w:proofErr w:type="gramEnd"/>
+        <w:t>2 blue</w:t>
+      </w:r>
     </w:p>
     <w:p>
       <w:pPr>
@@ -13677,7 +12353,7 @@
           <w:szCs w:val="40"/>
         </w:rPr>
         <w:pict w14:anchorId="292D3EB0">
-          <v:rect id="_x0000_i1178" style="width:0;height:1.5pt" o:hralign="center" o:hrstd="t" o:hr="t" fillcolor="#a0a0a0" stroked="f"/>
+          <v:rect id="_x0000_i1043" style="width:0;height:1.5pt" o:hralign="center" o:hrstd="t" o:hr="t" fillcolor="#a0a0a0" stroked="f"/>
         </w:pict>
       </w:r>
     </w:p>
@@ -13721,21 +12397,12 @@
           <w:szCs w:val="40"/>
         </w:rPr>
       </w:pPr>
-      <w:proofErr w:type="spellStart"/>
-      <w:r>
-        <w:rPr>
-          <w:sz w:val="40"/>
-          <w:szCs w:val="40"/>
-        </w:rPr>
-        <w:t>colors</w:t>
-      </w:r>
-      <w:proofErr w:type="spellEnd"/>
-      <w:r>
-        <w:rPr>
-          <w:sz w:val="40"/>
-          <w:szCs w:val="40"/>
-        </w:rPr>
-        <w:t xml:space="preserve"> = {"red", "green", "blue"}</w:t>
+      <w:r>
+        <w:rPr>
+          <w:sz w:val="40"/>
+          <w:szCs w:val="40"/>
+        </w:rPr>
+        <w:t>colors = {"red", "green", "blue"}</w:t>
       </w:r>
     </w:p>
     <w:p>
@@ -13768,23 +12435,7 @@
           <w:sz w:val="40"/>
           <w:szCs w:val="40"/>
         </w:rPr>
-        <w:t xml:space="preserve">for c in </w:t>
-      </w:r>
-      <w:proofErr w:type="spellStart"/>
-      <w:r>
-        <w:rPr>
-          <w:sz w:val="40"/>
-          <w:szCs w:val="40"/>
-        </w:rPr>
-        <w:t>colors</w:t>
-      </w:r>
-      <w:proofErr w:type="spellEnd"/>
-      <w:r>
-        <w:rPr>
-          <w:sz w:val="40"/>
-          <w:szCs w:val="40"/>
-        </w:rPr>
-        <w:t>:</w:t>
+        <w:t>for c in colors:</w:t>
       </w:r>
     </w:p>
     <w:p>
@@ -13913,7 +12564,7 @@
           <w:szCs w:val="40"/>
         </w:rPr>
         <w:pict w14:anchorId="504CF5FD">
-          <v:rect id="_x0000_i1195" style="width:0;height:1.5pt" o:hralign="center" o:hrstd="t" o:hr="t" fillcolor="#a0a0a0" stroked="f"/>
+          <v:rect id="_x0000_i1044" style="width:0;height:1.5pt" o:hralign="center" o:hrstd="t" o:hr="t" fillcolor="#a0a0a0" stroked="f"/>
         </w:pict>
       </w:r>
     </w:p>
@@ -14020,23 +12671,7 @@
           <w:sz w:val="40"/>
           <w:szCs w:val="40"/>
         </w:rPr>
-        <w:t xml:space="preserve">    </w:t>
-      </w:r>
-      <w:proofErr w:type="gramStart"/>
-      <w:r>
-        <w:rPr>
-          <w:sz w:val="40"/>
-          <w:szCs w:val="40"/>
-        </w:rPr>
-        <w:t>print(</w:t>
-      </w:r>
-      <w:proofErr w:type="gramEnd"/>
-      <w:r>
-        <w:rPr>
-          <w:sz w:val="40"/>
-          <w:szCs w:val="40"/>
-        </w:rPr>
-        <w:t>key, "=", student[key])</w:t>
+        <w:t xml:space="preserve">    print(key, "=", student[key])</w:t>
       </w:r>
     </w:p>
     <w:p>
@@ -14126,7 +12761,7 @@
         </w:rPr>
         <w:lastRenderedPageBreak/>
         <w:pict w14:anchorId="3385D65C">
-          <v:rect id="_x0000_i1196" style="width:0;height:1.5pt" o:hralign="center" o:hrstd="t" o:hr="t" fillcolor="#a0a0a0" stroked="f"/>
+          <v:rect id="_x0000_i1045" style="width:0;height:1.5pt" o:hralign="center" o:hrstd="t" o:hr="t" fillcolor="#a0a0a0" stroked="f"/>
         </w:pict>
       </w:r>
     </w:p>
@@ -14347,6 +12982,1590 @@
     </w:p>
     <w:p>
       <w:pPr>
+        <w:rPr>
+          <w:sz w:val="40"/>
+          <w:szCs w:val="40"/>
+        </w:rPr>
+      </w:pPr>
+    </w:p>
+    <w:p>
+      <w:pPr>
+        <w:rPr>
+          <w:sz w:val="40"/>
+          <w:szCs w:val="40"/>
+        </w:rPr>
+      </w:pPr>
+    </w:p>
+    <w:p>
+      <w:pPr>
+        <w:rPr>
+          <w:sz w:val="40"/>
+          <w:szCs w:val="40"/>
+        </w:rPr>
+      </w:pPr>
+    </w:p>
+    <w:p>
+      <w:pPr>
+        <w:rPr>
+          <w:sz w:val="40"/>
+          <w:szCs w:val="40"/>
+        </w:rPr>
+      </w:pPr>
+    </w:p>
+    <w:p>
+      <w:pPr>
+        <w:rPr>
+          <w:sz w:val="40"/>
+          <w:szCs w:val="40"/>
+        </w:rPr>
+      </w:pPr>
+    </w:p>
+    <w:p>
+      <w:pPr>
+        <w:rPr>
+          <w:sz w:val="40"/>
+          <w:szCs w:val="40"/>
+        </w:rPr>
+      </w:pPr>
+    </w:p>
+    <w:p>
+      <w:pPr>
+        <w:rPr>
+          <w:sz w:val="40"/>
+          <w:szCs w:val="40"/>
+        </w:rPr>
+      </w:pPr>
+    </w:p>
+    <w:p>
+      <w:pPr>
+        <w:rPr>
+          <w:sz w:val="40"/>
+          <w:szCs w:val="40"/>
+        </w:rPr>
+      </w:pPr>
+    </w:p>
+    <w:p>
+      <w:pPr>
+        <w:rPr>
+          <w:sz w:val="40"/>
+          <w:szCs w:val="40"/>
+        </w:rPr>
+      </w:pPr>
+    </w:p>
+    <w:p>
+      <w:pPr>
+        <w:rPr>
+          <w:sz w:val="40"/>
+          <w:szCs w:val="40"/>
+        </w:rPr>
+      </w:pPr>
+    </w:p>
+    <w:p>
+      <w:pPr>
+        <w:rPr>
+          <w:sz w:val="40"/>
+          <w:szCs w:val="40"/>
+        </w:rPr>
+      </w:pPr>
+    </w:p>
+    <w:p>
+      <w:pPr>
+        <w:pStyle w:val="ListParagraph"/>
+        <w:numPr>
+          <w:ilvl w:val="0"/>
+          <w:numId w:val="1"/>
+        </w:numPr>
+        <w:rPr>
+          <w:sz w:val="40"/>
+          <w:szCs w:val="40"/>
+        </w:rPr>
+      </w:pPr>
+      <w:r>
+        <w:rPr>
+          <w:color w:val="EE0000"/>
+          <w:sz w:val="40"/>
+          <w:szCs w:val="40"/>
+          <w:u w:val="single"/>
+        </w:rPr>
+        <w:lastRenderedPageBreak/>
+        <w:t xml:space="preserve"> Que-</w:t>
+      </w:r>
+      <w:r>
+        <w:rPr>
+          <w:color w:val="EE0000"/>
+          <w:sz w:val="40"/>
+          <w:szCs w:val="40"/>
+          <w:u w:val="single"/>
+        </w:rPr>
+        <w:t>6</w:t>
+      </w:r>
+      <w:r>
+        <w:rPr>
+          <w:color w:val="EE0000"/>
+          <w:sz w:val="40"/>
+          <w:szCs w:val="40"/>
+          <w:u w:val="single"/>
+        </w:rPr>
+        <w:t>.</w:t>
+      </w:r>
+      <w:r>
+        <w:rPr>
+          <w:color w:val="EE0000"/>
+          <w:sz w:val="40"/>
+          <w:szCs w:val="40"/>
+          <w:u w:val="single"/>
+        </w:rPr>
+        <w:t xml:space="preserve"> Generators and Iterators</w:t>
+      </w:r>
+      <w:r>
+        <w:rPr>
+          <w:color w:val="EE0000"/>
+          <w:sz w:val="40"/>
+          <w:szCs w:val="40"/>
+          <w:u w:val="single"/>
+        </w:rPr>
+        <w:t>:</w:t>
+      </w:r>
+      <w:r>
+        <w:rPr>
+          <w:sz w:val="40"/>
+          <w:szCs w:val="40"/>
+        </w:rPr>
+        <w:t>-</w:t>
+      </w:r>
+    </w:p>
+    <w:p>
+      <w:pPr>
+        <w:rPr>
+          <w:sz w:val="40"/>
+          <w:szCs w:val="40"/>
+        </w:rPr>
+      </w:pPr>
+      <w:r>
+        <w:rPr>
+          <w:sz w:val="40"/>
+          <w:szCs w:val="40"/>
+        </w:rPr>
+        <w:sym w:font="Wingdings" w:char="F0E0"/>
+      </w:r>
+      <w:r>
+        <w:rPr>
+          <w:b/>
+          <w:bCs/>
+          <w:sz w:val="40"/>
+          <w:szCs w:val="40"/>
+          <w:u w:val="single"/>
+        </w:rPr>
+        <w:t>Que-1</w:t>
+      </w:r>
+      <w:r>
+        <w:rPr>
+          <w:sz w:val="40"/>
+          <w:szCs w:val="40"/>
+        </w:rPr>
+        <w:t>:</w:t>
+      </w:r>
+      <w:r>
+        <w:rPr>
+          <w:sz w:val="40"/>
+          <w:szCs w:val="40"/>
+        </w:rPr>
+        <w:t xml:space="preserve">Understanding how generators work in Python. </w:t>
+      </w:r>
+    </w:p>
+    <w:p>
+      <w:pPr>
+        <w:rPr>
+          <w:sz w:val="40"/>
+          <w:szCs w:val="40"/>
+        </w:rPr>
+      </w:pPr>
+      <w:r>
+        <w:rPr>
+          <w:sz w:val="40"/>
+          <w:szCs w:val="40"/>
+        </w:rPr>
+        <w:t>-------------------------------------------------------------------------------------</w:t>
+      </w:r>
+      <w:r>
+        <w:rPr>
+          <w:sz w:val="40"/>
+          <w:szCs w:val="40"/>
+        </w:rPr>
+        <w:br/>
+      </w:r>
+      <w:r>
+        <w:rPr>
+          <w:sz w:val="40"/>
+          <w:szCs w:val="40"/>
+        </w:rPr>
+        <w:sym w:font="Wingdings" w:char="F0E0"/>
+      </w:r>
+      <w:r>
+        <w:rPr>
+          <w:b/>
+          <w:bCs/>
+          <w:sz w:val="40"/>
+          <w:szCs w:val="40"/>
+          <w:u w:val="single"/>
+        </w:rPr>
+        <w:t>Que-2</w:t>
+      </w:r>
+      <w:r>
+        <w:rPr>
+          <w:sz w:val="40"/>
+          <w:szCs w:val="40"/>
+        </w:rPr>
+        <w:t>:</w:t>
+      </w:r>
+      <w:r>
+        <w:rPr>
+          <w:sz w:val="40"/>
+          <w:szCs w:val="40"/>
+        </w:rPr>
+        <w:t xml:space="preserve">Difference between yield and return. </w:t>
+      </w:r>
+    </w:p>
+    <w:p>
+      <w:pPr>
+        <w:rPr>
+          <w:sz w:val="40"/>
+          <w:szCs w:val="40"/>
+        </w:rPr>
+      </w:pPr>
+      <w:r>
+        <w:rPr>
+          <w:sz w:val="40"/>
+          <w:szCs w:val="40"/>
+        </w:rPr>
+        <w:t>-------------------------------------------------------------------------------------</w:t>
+      </w:r>
+    </w:p>
+    <w:p>
+      <w:pPr>
+        <w:rPr>
+          <w:sz w:val="40"/>
+          <w:szCs w:val="40"/>
+        </w:rPr>
+      </w:pPr>
+      <w:r>
+        <w:rPr>
+          <w:sz w:val="40"/>
+          <w:szCs w:val="40"/>
+        </w:rPr>
+        <w:sym w:font="Wingdings" w:char="F0E0"/>
+      </w:r>
+      <w:r>
+        <w:rPr>
+          <w:b/>
+          <w:bCs/>
+          <w:sz w:val="40"/>
+          <w:szCs w:val="40"/>
+          <w:u w:val="single"/>
+        </w:rPr>
+        <w:t>Que-3</w:t>
+      </w:r>
+      <w:r>
+        <w:rPr>
+          <w:sz w:val="40"/>
+          <w:szCs w:val="40"/>
+        </w:rPr>
+        <w:t>:</w:t>
+      </w:r>
+      <w:r>
+        <w:rPr>
+          <w:sz w:val="40"/>
+          <w:szCs w:val="40"/>
+        </w:rPr>
+        <w:t xml:space="preserve"> Understanding iterators and creating custom iterators.</w:t>
+      </w:r>
+    </w:p>
+    <w:p>
+      <w:pPr>
+        <w:rPr>
+          <w:sz w:val="40"/>
+          <w:szCs w:val="40"/>
+        </w:rPr>
+      </w:pPr>
+      <w:r>
+        <w:rPr>
+          <w:sz w:val="40"/>
+          <w:szCs w:val="40"/>
+        </w:rPr>
+        <w:t>-------------------------------------------------------------------------------------</w:t>
+      </w:r>
+    </w:p>
+    <w:p>
+      <w:pPr>
+        <w:rPr>
+          <w:sz w:val="40"/>
+          <w:szCs w:val="40"/>
+        </w:rPr>
+      </w:pPr>
+    </w:p>
+    <w:p>
+      <w:pPr>
+        <w:rPr>
+          <w:sz w:val="40"/>
+          <w:szCs w:val="40"/>
+        </w:rPr>
+      </w:pPr>
+    </w:p>
+    <w:p>
+      <w:pPr>
+        <w:rPr>
+          <w:sz w:val="40"/>
+          <w:szCs w:val="40"/>
+        </w:rPr>
+      </w:pPr>
+    </w:p>
+    <w:p>
+      <w:pPr>
+        <w:rPr>
+          <w:sz w:val="40"/>
+          <w:szCs w:val="40"/>
+        </w:rPr>
+      </w:pPr>
+    </w:p>
+    <w:p>
+      <w:pPr>
+        <w:rPr>
+          <w:sz w:val="40"/>
+          <w:szCs w:val="40"/>
+        </w:rPr>
+      </w:pPr>
+    </w:p>
+    <w:p>
+      <w:pPr>
+        <w:rPr>
+          <w:sz w:val="40"/>
+          <w:szCs w:val="40"/>
+        </w:rPr>
+      </w:pPr>
+    </w:p>
+    <w:p>
+      <w:pPr>
+        <w:rPr>
+          <w:sz w:val="40"/>
+          <w:szCs w:val="40"/>
+        </w:rPr>
+      </w:pPr>
+    </w:p>
+    <w:p>
+      <w:pPr>
+        <w:tabs>
+          <w:tab w:val="left" w:pos="1560"/>
+        </w:tabs>
+        <w:rPr>
+          <w:sz w:val="40"/>
+          <w:szCs w:val="40"/>
+        </w:rPr>
+      </w:pPr>
+      <w:r>
+        <w:rPr>
+          <w:sz w:val="40"/>
+          <w:szCs w:val="40"/>
+        </w:rPr>
+        <w:tab/>
+      </w:r>
+    </w:p>
+    <w:p>
+      <w:pPr>
+        <w:tabs>
+          <w:tab w:val="left" w:pos="1560"/>
+        </w:tabs>
+        <w:rPr>
+          <w:sz w:val="40"/>
+          <w:szCs w:val="40"/>
+        </w:rPr>
+      </w:pPr>
+    </w:p>
+    <w:p>
+      <w:pPr>
+        <w:tabs>
+          <w:tab w:val="left" w:pos="1560"/>
+        </w:tabs>
+        <w:rPr>
+          <w:sz w:val="40"/>
+          <w:szCs w:val="40"/>
+        </w:rPr>
+      </w:pPr>
+    </w:p>
+    <w:p>
+      <w:pPr>
+        <w:tabs>
+          <w:tab w:val="left" w:pos="1560"/>
+        </w:tabs>
+        <w:rPr>
+          <w:sz w:val="40"/>
+          <w:szCs w:val="40"/>
+        </w:rPr>
+      </w:pPr>
+    </w:p>
+    <w:p>
+      <w:pPr>
+        <w:tabs>
+          <w:tab w:val="left" w:pos="1560"/>
+        </w:tabs>
+        <w:rPr>
+          <w:sz w:val="40"/>
+          <w:szCs w:val="40"/>
+        </w:rPr>
+      </w:pPr>
+    </w:p>
+    <w:p>
+      <w:pPr>
+        <w:tabs>
+          <w:tab w:val="left" w:pos="1560"/>
+        </w:tabs>
+        <w:rPr>
+          <w:sz w:val="40"/>
+          <w:szCs w:val="40"/>
+        </w:rPr>
+      </w:pPr>
+    </w:p>
+    <w:p>
+      <w:pPr>
+        <w:tabs>
+          <w:tab w:val="left" w:pos="1560"/>
+        </w:tabs>
+        <w:rPr>
+          <w:sz w:val="40"/>
+          <w:szCs w:val="40"/>
+        </w:rPr>
+      </w:pPr>
+    </w:p>
+    <w:p>
+      <w:pPr>
+        <w:rPr>
+          <w:sz w:val="40"/>
+          <w:szCs w:val="40"/>
+        </w:rPr>
+      </w:pPr>
+    </w:p>
+    <w:p>
+      <w:pPr>
+        <w:pStyle w:val="ListParagraph"/>
+        <w:numPr>
+          <w:ilvl w:val="0"/>
+          <w:numId w:val="1"/>
+        </w:numPr>
+        <w:rPr>
+          <w:sz w:val="40"/>
+          <w:szCs w:val="40"/>
+        </w:rPr>
+      </w:pPr>
+      <w:r>
+        <w:rPr>
+          <w:color w:val="EE0000"/>
+          <w:sz w:val="40"/>
+          <w:szCs w:val="40"/>
+          <w:u w:val="single"/>
+        </w:rPr>
+        <w:lastRenderedPageBreak/>
+        <w:t xml:space="preserve"> Que-</w:t>
+      </w:r>
+      <w:r>
+        <w:rPr>
+          <w:rFonts w:ascii="Arial" w:hAnsi="Arial" w:cs="Arial"/>
+          <w:sz w:val="32"/>
+          <w:szCs w:val="32"/>
+          <w:shd w:val="clear" w:color="auto" w:fill="FFFFFF"/>
+        </w:rPr>
+        <w:t xml:space="preserve"> </w:t>
+      </w:r>
+      <w:r>
+        <w:rPr>
+          <w:color w:val="EE0000"/>
+          <w:sz w:val="40"/>
+          <w:szCs w:val="40"/>
+          <w:u w:val="single"/>
+        </w:rPr>
+        <w:t>7. Functions and Methods</w:t>
+      </w:r>
+      <w:r>
+        <w:rPr>
+          <w:color w:val="EE0000"/>
+          <w:sz w:val="40"/>
+          <w:szCs w:val="40"/>
+          <w:u w:val="single"/>
+        </w:rPr>
+        <w:t>:</w:t>
+      </w:r>
+      <w:r>
+        <w:rPr>
+          <w:sz w:val="40"/>
+          <w:szCs w:val="40"/>
+        </w:rPr>
+        <w:t>-</w:t>
+      </w:r>
+    </w:p>
+    <w:p>
+      <w:pPr>
+        <w:rPr>
+          <w:sz w:val="40"/>
+          <w:szCs w:val="40"/>
+        </w:rPr>
+      </w:pPr>
+      <w:r>
+        <w:rPr>
+          <w:b/>
+          <w:bCs/>
+          <w:sz w:val="40"/>
+          <w:szCs w:val="40"/>
+          <w:u w:val="single"/>
+        </w:rPr>
+        <w:t>Que-1:</w:t>
+      </w:r>
+      <w:r>
+        <w:rPr>
+          <w:sz w:val="40"/>
+          <w:szCs w:val="40"/>
+        </w:rPr>
+        <w:t xml:space="preserve">Defining and calling functions in Python. </w:t>
+      </w:r>
+    </w:p>
+    <w:p>
+      <w:pPr>
+        <w:rPr>
+          <w:sz w:val="40"/>
+          <w:szCs w:val="40"/>
+        </w:rPr>
+      </w:pPr>
+      <w:r>
+        <w:rPr>
+          <w:sz w:val="40"/>
+          <w:szCs w:val="40"/>
+        </w:rPr>
+        <w:t>Ans</w:t>
+      </w:r>
+      <w:r>
+        <w:rPr>
+          <w:sz w:val="40"/>
+          <w:szCs w:val="40"/>
+        </w:rPr>
+        <w:t>. In Python Function create using def keywo</w:t>
+      </w:r>
+      <w:r>
+        <w:rPr>
+          <w:sz w:val="40"/>
+          <w:szCs w:val="40"/>
+        </w:rPr>
+        <w:t>rd</w:t>
+      </w:r>
+    </w:p>
+    <w:p>
+      <w:pPr>
+        <w:rPr>
+          <w:sz w:val="40"/>
+          <w:szCs w:val="40"/>
+        </w:rPr>
+      </w:pPr>
+      <w:r>
+        <w:rPr>
+          <w:rFonts w:ascii="Times New Roman" w:eastAsia="Times New Roman" w:hAnsi="Times New Roman" w:cs="Times New Roman"/>
+          <w:kern w:val="0"/>
+          <w:sz w:val="24"/>
+          <w:szCs w:val="24"/>
+          <w:lang w:eastAsia="en-IN"/>
+          <w14:ligatures w14:val="none"/>
+        </w:rPr>
+        <w:t xml:space="preserve"> </w:t>
+      </w:r>
+      <w:r>
+        <w:rPr>
+          <w:sz w:val="40"/>
+          <w:szCs w:val="40"/>
+        </w:rPr>
+        <w:t xml:space="preserve">A </w:t>
+      </w:r>
+      <w:r>
+        <w:rPr>
+          <w:b/>
+          <w:bCs/>
+          <w:sz w:val="40"/>
+          <w:szCs w:val="40"/>
+        </w:rPr>
+        <w:t>function</w:t>
+      </w:r>
+      <w:r>
+        <w:rPr>
+          <w:sz w:val="40"/>
+          <w:szCs w:val="40"/>
+        </w:rPr>
+        <w:t xml:space="preserve"> is a reusable block of code.</w:t>
+      </w:r>
+      <w:r>
+        <w:rPr>
+          <w:sz w:val="40"/>
+          <w:szCs w:val="40"/>
+        </w:rPr>
+        <w:br/>
+        <w:t>Defined using def keyword.</w:t>
+      </w:r>
+    </w:p>
+    <w:p>
+      <w:pPr>
+        <w:rPr>
+          <w:b/>
+          <w:bCs/>
+          <w:sz w:val="40"/>
+          <w:szCs w:val="40"/>
+        </w:rPr>
+      </w:pPr>
+      <w:r>
+        <w:rPr>
+          <w:b/>
+          <w:bCs/>
+          <w:sz w:val="40"/>
+          <w:szCs w:val="40"/>
+        </w:rPr>
+        <w:t>Example</w:t>
+      </w:r>
+    </w:p>
+    <w:p>
+      <w:pPr>
+        <w:rPr>
+          <w:sz w:val="40"/>
+          <w:szCs w:val="40"/>
+        </w:rPr>
+      </w:pPr>
+      <w:r>
+        <w:rPr>
+          <w:sz w:val="40"/>
+          <w:szCs w:val="40"/>
+        </w:rPr>
+        <w:t>def greet(name):</w:t>
+      </w:r>
+    </w:p>
+    <w:p>
+      <w:pPr>
+        <w:rPr>
+          <w:sz w:val="40"/>
+          <w:szCs w:val="40"/>
+        </w:rPr>
+      </w:pPr>
+      <w:r>
+        <w:rPr>
+          <w:sz w:val="40"/>
+          <w:szCs w:val="40"/>
+        </w:rPr>
+        <w:t>    print(f"Hello {name}")</w:t>
+      </w:r>
+    </w:p>
+    <w:p>
+      <w:pPr>
+        <w:rPr>
+          <w:sz w:val="40"/>
+          <w:szCs w:val="40"/>
+        </w:rPr>
+      </w:pPr>
+      <w:r>
+        <w:rPr>
+          <w:sz w:val="40"/>
+          <w:szCs w:val="40"/>
+        </w:rPr>
+        <w:t>greet("yogesh")</w:t>
+      </w:r>
+    </w:p>
+    <w:p>
+      <w:pPr>
+        <w:rPr>
+          <w:sz w:val="40"/>
+          <w:szCs w:val="40"/>
+        </w:rPr>
+      </w:pPr>
+      <w:r>
+        <w:rPr>
+          <w:b/>
+          <w:bCs/>
+          <w:sz w:val="40"/>
+          <w:szCs w:val="40"/>
+        </w:rPr>
+        <w:t>Output:</w:t>
+      </w:r>
+    </w:p>
+    <w:p>
+      <w:pPr>
+        <w:rPr>
+          <w:sz w:val="40"/>
+          <w:szCs w:val="40"/>
+        </w:rPr>
+      </w:pPr>
+      <w:r>
+        <w:rPr>
+          <w:sz w:val="40"/>
+          <w:szCs w:val="40"/>
+        </w:rPr>
+        <w:t>Hello</w:t>
+      </w:r>
+      <w:r>
+        <w:rPr>
+          <w:sz w:val="40"/>
+          <w:szCs w:val="40"/>
+        </w:rPr>
+        <w:t xml:space="preserve"> Yogesh</w:t>
+      </w:r>
+    </w:p>
+    <w:p>
+      <w:pPr>
+        <w:rPr>
+          <w:sz w:val="40"/>
+          <w:szCs w:val="40"/>
+        </w:rPr>
+      </w:pPr>
+      <w:r>
+        <w:rPr>
+          <w:sz w:val="40"/>
+          <w:szCs w:val="40"/>
+        </w:rPr>
+        <w:t>-------------------------------------------------------------------------------------</w:t>
+      </w:r>
+      <w:r>
+        <w:rPr>
+          <w:sz w:val="40"/>
+          <w:szCs w:val="40"/>
+        </w:rPr>
+        <w:br/>
+      </w:r>
+      <w:r>
+        <w:rPr>
+          <w:b/>
+          <w:bCs/>
+          <w:sz w:val="40"/>
+          <w:szCs w:val="40"/>
+          <w:u w:val="single"/>
+        </w:rPr>
+        <w:t>Que-2</w:t>
+      </w:r>
+      <w:r>
+        <w:rPr>
+          <w:sz w:val="40"/>
+          <w:szCs w:val="40"/>
+        </w:rPr>
+        <w:t>:</w:t>
+      </w:r>
+      <w:r>
+        <w:rPr>
+          <w:sz w:val="40"/>
+          <w:szCs w:val="40"/>
+        </w:rPr>
+        <w:t>Function arguments (positional, keyword, default).</w:t>
+      </w:r>
+    </w:p>
+    <w:p>
+      <w:pPr>
+        <w:rPr>
+          <w:sz w:val="40"/>
+          <w:szCs w:val="40"/>
+        </w:rPr>
+      </w:pPr>
+      <w:r>
+        <w:rPr>
+          <w:b/>
+          <w:bCs/>
+          <w:sz w:val="40"/>
+          <w:szCs w:val="40"/>
+        </w:rPr>
+        <w:t>Ans</w:t>
+      </w:r>
+      <w:r>
+        <w:rPr>
+          <w:sz w:val="40"/>
+          <w:szCs w:val="40"/>
+        </w:rPr>
+        <w:t>.</w:t>
+      </w:r>
+      <w:r>
+        <w:rPr>
+          <w:sz w:val="40"/>
+          <w:szCs w:val="40"/>
+        </w:rPr>
+        <w:t>Python functions support multiple types of arguments:</w:t>
+      </w:r>
+    </w:p>
+    <w:p>
+      <w:pPr>
+        <w:rPr>
+          <w:b/>
+          <w:bCs/>
+          <w:sz w:val="40"/>
+          <w:szCs w:val="40"/>
+        </w:rPr>
+      </w:pPr>
+      <w:r>
+        <w:rPr>
+          <w:b/>
+          <w:bCs/>
+          <w:sz w:val="40"/>
+          <w:szCs w:val="40"/>
+        </w:rPr>
+        <w:t xml:space="preserve"> (a) Positional Arguments</w:t>
+      </w:r>
+    </w:p>
+    <w:p>
+      <w:pPr>
+        <w:rPr>
+          <w:sz w:val="40"/>
+          <w:szCs w:val="40"/>
+        </w:rPr>
+      </w:pPr>
+      <w:r>
+        <w:rPr>
+          <w:sz w:val="40"/>
+          <w:szCs w:val="40"/>
+        </w:rPr>
+        <w:t>Passed in the order defined.</w:t>
+      </w:r>
+    </w:p>
+    <w:p>
+      <w:pPr>
+        <w:rPr>
+          <w:sz w:val="40"/>
+          <w:szCs w:val="40"/>
+        </w:rPr>
+      </w:pPr>
+      <w:r>
+        <w:rPr>
+          <w:sz w:val="40"/>
+          <w:szCs w:val="40"/>
+        </w:rPr>
+        <w:t>def add(a, b):</w:t>
+      </w:r>
+    </w:p>
+    <w:p>
+      <w:pPr>
+        <w:rPr>
+          <w:sz w:val="40"/>
+          <w:szCs w:val="40"/>
+        </w:rPr>
+      </w:pPr>
+      <w:r>
+        <w:rPr>
+          <w:sz w:val="40"/>
+          <w:szCs w:val="40"/>
+        </w:rPr>
+        <w:t xml:space="preserve">    return a + b</w:t>
+      </w:r>
+    </w:p>
+    <w:p>
+      <w:pPr>
+        <w:rPr>
+          <w:sz w:val="40"/>
+          <w:szCs w:val="40"/>
+        </w:rPr>
+      </w:pPr>
+    </w:p>
+    <w:p>
+      <w:pPr>
+        <w:rPr>
+          <w:sz w:val="40"/>
+          <w:szCs w:val="40"/>
+        </w:rPr>
+      </w:pPr>
+      <w:r>
+        <w:rPr>
+          <w:sz w:val="40"/>
+          <w:szCs w:val="40"/>
+        </w:rPr>
+        <w:t>print(add(5, 3))   # Output: 8</w:t>
+      </w:r>
+    </w:p>
+    <w:p>
+      <w:pPr>
+        <w:rPr>
+          <w:sz w:val="40"/>
+          <w:szCs w:val="40"/>
+        </w:rPr>
+      </w:pPr>
+      <w:r>
+        <w:rPr>
+          <w:sz w:val="40"/>
+          <w:szCs w:val="40"/>
+        </w:rPr>
+        <w:pict w14:anchorId="6B414A0E">
+          <v:rect id="_x0000_i1064" style="width:0;height:1.5pt" o:hralign="center" o:hrstd="t" o:hr="t" fillcolor="#a0a0a0" stroked="f"/>
+        </w:pict>
+      </w:r>
+    </w:p>
+    <w:p>
+      <w:pPr>
+        <w:rPr>
+          <w:b/>
+          <w:bCs/>
+          <w:sz w:val="40"/>
+          <w:szCs w:val="40"/>
+        </w:rPr>
+      </w:pPr>
+      <w:r>
+        <w:rPr>
+          <w:b/>
+          <w:bCs/>
+          <w:sz w:val="40"/>
+          <w:szCs w:val="40"/>
+        </w:rPr>
+        <w:t>(b) Keyword Arguments</w:t>
+      </w:r>
+    </w:p>
+    <w:p>
+      <w:pPr>
+        <w:rPr>
+          <w:sz w:val="40"/>
+          <w:szCs w:val="40"/>
+        </w:rPr>
+      </w:pPr>
+      <w:r>
+        <w:rPr>
+          <w:sz w:val="40"/>
+          <w:szCs w:val="40"/>
+        </w:rPr>
+        <w:lastRenderedPageBreak/>
+        <w:t>Explicitly specify which parameter to assign.</w:t>
+      </w:r>
+    </w:p>
+    <w:p>
+      <w:pPr>
+        <w:rPr>
+          <w:sz w:val="40"/>
+          <w:szCs w:val="40"/>
+        </w:rPr>
+      </w:pPr>
+      <w:r>
+        <w:rPr>
+          <w:sz w:val="40"/>
+          <w:szCs w:val="40"/>
+        </w:rPr>
+        <w:t>def introduce(name, age):</w:t>
+      </w:r>
+    </w:p>
+    <w:p>
+      <w:pPr>
+        <w:rPr>
+          <w:sz w:val="40"/>
+          <w:szCs w:val="40"/>
+        </w:rPr>
+      </w:pPr>
+      <w:r>
+        <w:rPr>
+          <w:sz w:val="40"/>
+          <w:szCs w:val="40"/>
+        </w:rPr>
+        <w:t xml:space="preserve">    print(f"My name is {name} and I am {age} years old.")</w:t>
+      </w:r>
+    </w:p>
+    <w:p>
+      <w:pPr>
+        <w:rPr>
+          <w:sz w:val="40"/>
+          <w:szCs w:val="40"/>
+        </w:rPr>
+      </w:pPr>
+    </w:p>
+    <w:p>
+      <w:pPr>
+        <w:rPr>
+          <w:sz w:val="40"/>
+          <w:szCs w:val="40"/>
+        </w:rPr>
+      </w:pPr>
+      <w:r>
+        <w:rPr>
+          <w:sz w:val="40"/>
+          <w:szCs w:val="40"/>
+        </w:rPr>
+        <w:t>introduce(age=2</w:t>
+      </w:r>
+      <w:r>
+        <w:rPr>
+          <w:sz w:val="40"/>
+          <w:szCs w:val="40"/>
+        </w:rPr>
+        <w:t>0</w:t>
+      </w:r>
+      <w:r>
+        <w:rPr>
+          <w:sz w:val="40"/>
+          <w:szCs w:val="40"/>
+        </w:rPr>
+        <w:t>, name="</w:t>
+      </w:r>
+      <w:r>
+        <w:rPr>
+          <w:sz w:val="40"/>
+          <w:szCs w:val="40"/>
+        </w:rPr>
+        <w:t>Yogesh</w:t>
+      </w:r>
+      <w:r>
+        <w:rPr>
+          <w:sz w:val="40"/>
+          <w:szCs w:val="40"/>
+        </w:rPr>
+        <w:t>")</w:t>
+      </w:r>
+    </w:p>
+    <w:p>
+      <w:pPr>
+        <w:rPr>
+          <w:sz w:val="40"/>
+          <w:szCs w:val="40"/>
+        </w:rPr>
+      </w:pPr>
+      <w:r>
+        <w:rPr>
+          <w:sz w:val="40"/>
+          <w:szCs w:val="40"/>
+        </w:rPr>
+        <w:pict w14:anchorId="42C2D96C">
+          <v:rect id="_x0000_i1065" style="width:0;height:1.5pt" o:hralign="center" o:hrstd="t" o:hr="t" fillcolor="#a0a0a0" stroked="f"/>
+        </w:pict>
+      </w:r>
+    </w:p>
+    <w:p>
+      <w:pPr>
+        <w:rPr>
+          <w:b/>
+          <w:bCs/>
+          <w:sz w:val="40"/>
+          <w:szCs w:val="40"/>
+        </w:rPr>
+      </w:pPr>
+      <w:r>
+        <w:rPr>
+          <w:b/>
+          <w:bCs/>
+          <w:sz w:val="40"/>
+          <w:szCs w:val="40"/>
+        </w:rPr>
+        <w:t xml:space="preserve"> (c) Default Arguments</w:t>
+      </w:r>
+    </w:p>
+    <w:p>
+      <w:pPr>
+        <w:rPr>
+          <w:sz w:val="40"/>
+          <w:szCs w:val="40"/>
+        </w:rPr>
+      </w:pPr>
+      <w:r>
+        <w:rPr>
+          <w:sz w:val="40"/>
+          <w:szCs w:val="40"/>
+        </w:rPr>
+        <w:t>Provide default values if not supplied.</w:t>
+      </w:r>
+    </w:p>
+    <w:p>
+      <w:pPr>
+        <w:rPr>
+          <w:sz w:val="40"/>
+          <w:szCs w:val="40"/>
+        </w:rPr>
+      </w:pPr>
+      <w:r>
+        <w:rPr>
+          <w:sz w:val="40"/>
+          <w:szCs w:val="40"/>
+        </w:rPr>
+        <w:t>def greet(name="</w:t>
+      </w:r>
+      <w:r>
+        <w:rPr>
+          <w:sz w:val="40"/>
+          <w:szCs w:val="40"/>
+        </w:rPr>
+        <w:t>Guest</w:t>
+      </w:r>
+      <w:r>
+        <w:rPr>
+          <w:sz w:val="40"/>
+          <w:szCs w:val="40"/>
+        </w:rPr>
+        <w:t>"):</w:t>
+      </w:r>
+    </w:p>
+    <w:p>
+      <w:pPr>
+        <w:rPr>
+          <w:sz w:val="40"/>
+          <w:szCs w:val="40"/>
+        </w:rPr>
+      </w:pPr>
+      <w:r>
+        <w:rPr>
+          <w:sz w:val="40"/>
+          <w:szCs w:val="40"/>
+        </w:rPr>
+        <w:t xml:space="preserve">    print(f"Hello, {name}!")</w:t>
+      </w:r>
+    </w:p>
+    <w:p>
+      <w:pPr>
+        <w:rPr>
+          <w:sz w:val="40"/>
+          <w:szCs w:val="40"/>
+        </w:rPr>
+      </w:pPr>
+    </w:p>
+    <w:p>
+      <w:pPr>
+        <w:rPr>
+          <w:sz w:val="40"/>
+          <w:szCs w:val="40"/>
+        </w:rPr>
+      </w:pPr>
+      <w:r>
+        <w:rPr>
+          <w:sz w:val="40"/>
+          <w:szCs w:val="40"/>
+        </w:rPr>
+        <w:t>greet()        # Hello, Guest!</w:t>
+      </w:r>
+    </w:p>
+    <w:p>
+      <w:pPr>
+        <w:rPr>
+          <w:sz w:val="40"/>
+          <w:szCs w:val="40"/>
+        </w:rPr>
+      </w:pPr>
+      <w:r>
+        <w:rPr>
+          <w:sz w:val="40"/>
+          <w:szCs w:val="40"/>
+        </w:rPr>
+        <w:t>greet("Yogesh") # Hello, Yogesh!</w:t>
+      </w:r>
+    </w:p>
+    <w:p>
+      <w:pPr>
+        <w:rPr>
+          <w:sz w:val="40"/>
+          <w:szCs w:val="40"/>
+        </w:rPr>
+      </w:pPr>
+      <w:r>
+        <w:rPr>
+          <w:sz w:val="40"/>
+          <w:szCs w:val="40"/>
+        </w:rPr>
+        <w:pict w14:anchorId="481BD216">
+          <v:rect id="_x0000_i1066" style="width:0;height:1.5pt" o:hralign="center" o:hrstd="t" o:hr="t" fillcolor="#a0a0a0" stroked="f"/>
+        </w:pict>
+      </w:r>
+    </w:p>
+    <w:p>
+      <w:pPr>
+        <w:rPr>
+          <w:b/>
+          <w:bCs/>
+          <w:sz w:val="40"/>
+          <w:szCs w:val="40"/>
+        </w:rPr>
+      </w:pPr>
+      <w:r>
+        <w:rPr>
+          <w:b/>
+          <w:bCs/>
+          <w:sz w:val="40"/>
+          <w:szCs w:val="40"/>
+        </w:rPr>
+        <w:t>(d) Variable-Length Arguments</w:t>
+      </w:r>
+    </w:p>
+    <w:p>
+      <w:pPr>
+        <w:numPr>
+          <w:ilvl w:val="0"/>
+          <w:numId w:val="29"/>
+        </w:numPr>
+        <w:rPr>
+          <w:sz w:val="40"/>
+          <w:szCs w:val="40"/>
+        </w:rPr>
+      </w:pPr>
+      <w:r>
+        <w:rPr>
+          <w:sz w:val="40"/>
+          <w:szCs w:val="40"/>
+        </w:rPr>
+        <w:t>*args → tuple of extra positional arguments</w:t>
+      </w:r>
+    </w:p>
+    <w:p>
+      <w:pPr>
+        <w:numPr>
+          <w:ilvl w:val="0"/>
+          <w:numId w:val="29"/>
+        </w:numPr>
+        <w:rPr>
+          <w:sz w:val="40"/>
+          <w:szCs w:val="40"/>
+        </w:rPr>
+      </w:pPr>
+      <w:r>
+        <w:rPr>
+          <w:sz w:val="40"/>
+          <w:szCs w:val="40"/>
+        </w:rPr>
+        <w:t>**kwargs → dictionary of extra keyword arguments</w:t>
+      </w:r>
+    </w:p>
+    <w:p>
+      <w:pPr>
+        <w:rPr>
+          <w:sz w:val="40"/>
+          <w:szCs w:val="40"/>
+        </w:rPr>
+      </w:pPr>
+      <w:r>
+        <w:rPr>
+          <w:sz w:val="40"/>
+          <w:szCs w:val="40"/>
+        </w:rPr>
+        <w:t>def fun(a, *args, **kwargs):</w:t>
+      </w:r>
+    </w:p>
+    <w:p>
+      <w:pPr>
+        <w:rPr>
+          <w:sz w:val="40"/>
+          <w:szCs w:val="40"/>
+        </w:rPr>
+      </w:pPr>
+      <w:r>
+        <w:rPr>
+          <w:sz w:val="40"/>
+          <w:szCs w:val="40"/>
+        </w:rPr>
+        <w:t xml:space="preserve">    print("a =", a)</w:t>
+      </w:r>
+    </w:p>
+    <w:p>
+      <w:pPr>
+        <w:rPr>
+          <w:sz w:val="40"/>
+          <w:szCs w:val="40"/>
+        </w:rPr>
+      </w:pPr>
+      <w:r>
+        <w:rPr>
+          <w:sz w:val="40"/>
+          <w:szCs w:val="40"/>
+        </w:rPr>
+        <w:t xml:space="preserve">    print("args =", args)</w:t>
+      </w:r>
+    </w:p>
+    <w:p>
+      <w:pPr>
+        <w:rPr>
+          <w:sz w:val="40"/>
+          <w:szCs w:val="40"/>
+        </w:rPr>
+      </w:pPr>
+      <w:r>
+        <w:rPr>
+          <w:sz w:val="40"/>
+          <w:szCs w:val="40"/>
+        </w:rPr>
+        <w:t xml:space="preserve">    print("kwargs =", kwargs)</w:t>
+      </w:r>
+    </w:p>
+    <w:p>
+      <w:pPr>
+        <w:rPr>
+          <w:sz w:val="40"/>
+          <w:szCs w:val="40"/>
+        </w:rPr>
+      </w:pPr>
+    </w:p>
+    <w:p>
+      <w:pPr>
+        <w:rPr>
+          <w:sz w:val="40"/>
+          <w:szCs w:val="40"/>
+        </w:rPr>
+      </w:pPr>
+      <w:r>
+        <w:rPr>
+          <w:sz w:val="40"/>
+          <w:szCs w:val="40"/>
+        </w:rPr>
+        <w:t>fun(1, 2, 3, 4, x=10, y=20)</w:t>
+      </w:r>
+    </w:p>
+    <w:p>
+      <w:pPr>
+        <w:rPr>
+          <w:sz w:val="40"/>
+          <w:szCs w:val="40"/>
+        </w:rPr>
+      </w:pPr>
+      <w:r>
+        <w:rPr>
+          <w:b/>
+          <w:bCs/>
+          <w:sz w:val="40"/>
+          <w:szCs w:val="40"/>
+        </w:rPr>
+        <w:t>Output:</w:t>
+      </w:r>
+    </w:p>
+    <w:p>
+      <w:pPr>
+        <w:rPr>
+          <w:sz w:val="40"/>
+          <w:szCs w:val="40"/>
+        </w:rPr>
+      </w:pPr>
+      <w:r>
+        <w:rPr>
+          <w:sz w:val="40"/>
+          <w:szCs w:val="40"/>
+        </w:rPr>
+        <w:t>a = 1</w:t>
+      </w:r>
+    </w:p>
+    <w:p>
+      <w:pPr>
+        <w:rPr>
+          <w:sz w:val="40"/>
+          <w:szCs w:val="40"/>
+        </w:rPr>
+      </w:pPr>
+      <w:r>
+        <w:rPr>
+          <w:sz w:val="40"/>
+          <w:szCs w:val="40"/>
+        </w:rPr>
+        <w:t>args = (2, 3, 4)</w:t>
+      </w:r>
+    </w:p>
+    <w:p>
+      <w:pPr>
+        <w:rPr>
+          <w:sz w:val="40"/>
+          <w:szCs w:val="40"/>
+        </w:rPr>
+      </w:pPr>
+      <w:r>
+        <w:rPr>
+          <w:sz w:val="40"/>
+          <w:szCs w:val="40"/>
+        </w:rPr>
+        <w:t>kwargs = {'x': 10, 'y': 20}</w:t>
+      </w:r>
+    </w:p>
+    <w:p>
+      <w:pPr>
+        <w:rPr>
+          <w:sz w:val="40"/>
+          <w:szCs w:val="40"/>
+        </w:rPr>
+      </w:pPr>
+    </w:p>
+    <w:p>
+      <w:pPr>
+        <w:rPr>
+          <w:sz w:val="40"/>
+          <w:szCs w:val="40"/>
+        </w:rPr>
+      </w:pPr>
+      <w:r>
+        <w:rPr>
+          <w:sz w:val="40"/>
+          <w:szCs w:val="40"/>
+        </w:rPr>
+        <w:t>-------------------------------------------------------------------------------------</w:t>
+      </w:r>
+    </w:p>
+    <w:p>
+      <w:pPr>
+        <w:rPr>
+          <w:sz w:val="40"/>
+          <w:szCs w:val="40"/>
+        </w:rPr>
+      </w:pPr>
+      <w:r>
+        <w:rPr>
+          <w:sz w:val="40"/>
+          <w:szCs w:val="40"/>
+        </w:rPr>
+        <w:t xml:space="preserve"> </w:t>
+      </w:r>
+      <w:r>
+        <w:rPr>
+          <w:b/>
+          <w:bCs/>
+          <w:sz w:val="40"/>
+          <w:szCs w:val="40"/>
+          <w:u w:val="single"/>
+        </w:rPr>
+        <w:t>Que-3</w:t>
+      </w:r>
+      <w:r>
+        <w:rPr>
+          <w:sz w:val="40"/>
+          <w:szCs w:val="40"/>
+        </w:rPr>
+        <w:t>:</w:t>
+      </w:r>
+      <w:r>
+        <w:rPr>
+          <w:sz w:val="40"/>
+          <w:szCs w:val="40"/>
+        </w:rPr>
+        <w:t>Scope of variables in Python.</w:t>
+      </w:r>
+    </w:p>
+    <w:p>
+      <w:pPr>
+        <w:rPr>
+          <w:sz w:val="40"/>
+          <w:szCs w:val="40"/>
+        </w:rPr>
+      </w:pPr>
+    </w:p>
+    <w:p>
+      <w:pPr>
+        <w:rPr>
+          <w:sz w:val="40"/>
+          <w:szCs w:val="40"/>
+        </w:rPr>
+      </w:pPr>
+      <w:r>
+        <w:rPr>
+          <w:sz w:val="40"/>
+          <w:szCs w:val="40"/>
+        </w:rPr>
+        <w:t>--</w:t>
+      </w:r>
+      <w:r>
+        <w:rPr>
+          <w:sz w:val="40"/>
+          <w:szCs w:val="40"/>
+        </w:rPr>
+        <w:t>-----------------------------------------------------------------------------------</w:t>
+      </w:r>
+    </w:p>
+    <w:p>
+      <w:pPr>
+        <w:rPr>
+          <w:sz w:val="40"/>
+          <w:szCs w:val="40"/>
+        </w:rPr>
+      </w:pPr>
+      <w:r>
+        <w:rPr>
+          <w:sz w:val="40"/>
+          <w:szCs w:val="40"/>
+        </w:rPr>
+        <w:t xml:space="preserve"> </w:t>
+      </w:r>
+      <w:r>
+        <w:rPr>
+          <w:b/>
+          <w:bCs/>
+          <w:sz w:val="40"/>
+          <w:szCs w:val="40"/>
+          <w:u w:val="single"/>
+        </w:rPr>
+        <w:t>Que-4:</w:t>
+      </w:r>
+      <w:r>
+        <w:rPr>
+          <w:sz w:val="40"/>
+          <w:szCs w:val="40"/>
+        </w:rPr>
+        <w:t>Built-in methods for strings, lists, etc</w:t>
+      </w:r>
+    </w:p>
+    <w:p>
+      <w:pPr>
+        <w:rPr>
+          <w:sz w:val="40"/>
+          <w:szCs w:val="40"/>
+        </w:rPr>
+      </w:pPr>
+      <w:r>
+        <w:rPr>
+          <w:sz w:val="40"/>
+          <w:szCs w:val="40"/>
+        </w:rPr>
+        <w:t>-------------------------------------------------------------------------------------</w:t>
+      </w:r>
+    </w:p>
+    <w:p>
+      <w:pPr>
+        <w:tabs>
+          <w:tab w:val="left" w:pos="1560"/>
+        </w:tabs>
+        <w:rPr>
+          <w:sz w:val="40"/>
+          <w:szCs w:val="40"/>
+        </w:rPr>
+      </w:pPr>
+    </w:p>
+    <w:p>
+      <w:pPr>
+        <w:tabs>
+          <w:tab w:val="left" w:pos="1560"/>
+        </w:tabs>
+        <w:rPr>
+          <w:sz w:val="40"/>
+          <w:szCs w:val="40"/>
+        </w:rPr>
+      </w:pPr>
+    </w:p>
+    <w:p>
+      <w:pPr>
+        <w:tabs>
+          <w:tab w:val="left" w:pos="1560"/>
+        </w:tabs>
+        <w:rPr>
+          <w:sz w:val="40"/>
+          <w:szCs w:val="40"/>
+        </w:rPr>
+      </w:pPr>
+    </w:p>
+    <w:p>
+      <w:pPr>
+        <w:tabs>
+          <w:tab w:val="left" w:pos="1560"/>
+        </w:tabs>
+        <w:rPr>
+          <w:sz w:val="40"/>
+          <w:szCs w:val="40"/>
+        </w:rPr>
+      </w:pPr>
+    </w:p>
+    <w:p>
+      <w:pPr>
+        <w:tabs>
+          <w:tab w:val="left" w:pos="1560"/>
+        </w:tabs>
+        <w:rPr>
+          <w:sz w:val="40"/>
+          <w:szCs w:val="40"/>
+        </w:rPr>
+      </w:pPr>
+    </w:p>
+    <w:p>
+      <w:pPr>
+        <w:tabs>
+          <w:tab w:val="left" w:pos="1560"/>
+        </w:tabs>
+        <w:rPr>
+          <w:sz w:val="40"/>
+          <w:szCs w:val="40"/>
+        </w:rPr>
+      </w:pPr>
+    </w:p>
+    <w:p>
+      <w:pPr>
+        <w:tabs>
+          <w:tab w:val="left" w:pos="1560"/>
+        </w:tabs>
         <w:rPr>
           <w:sz w:val="40"/>
           <w:szCs w:val="40"/>
@@ -14405,7 +14624,6 @@
         <w:docPartUnique/>
       </w:docPartObj>
     </w:sdtPr>
-    <w:sdtEndPr/>
     <w:sdtContent>
       <w:sdt>
         <w:sdtPr>
@@ -14415,7 +14633,6 @@
             <w:docPartUnique/>
           </w:docPartObj>
         </w:sdtPr>
-        <w:sdtEndPr/>
         <w:sdtContent>
           <w:p>
             <w:pPr>
@@ -14702,6 +14919,155 @@
     </w:lvl>
   </w:abstractNum>
   <w:abstractNum w:abstractNumId="1" w15:restartNumberingAfterBreak="0">
+    <w:nsid w:val="07016291"/>
+    <w:multiLevelType w:val="multilevel"/>
+    <w:tmpl w:val="6254A3EE"/>
+    <w:lvl w:ilvl="0">
+      <w:start w:val="1"/>
+      <w:numFmt w:val="bullet"/>
+      <w:lvlText w:val=""/>
+      <w:lvlJc w:val="left"/>
+      <w:pPr>
+        <w:tabs>
+          <w:tab w:val="num" w:pos="720"/>
+        </w:tabs>
+        <w:ind w:left="720" w:hanging="360"/>
+      </w:pPr>
+      <w:rPr>
+        <w:rFonts w:ascii="Symbol" w:hAnsi="Symbol" w:hint="default"/>
+        <w:sz w:val="20"/>
+      </w:rPr>
+    </w:lvl>
+    <w:lvl w:ilvl="1" w:tentative="1">
+      <w:start w:val="1"/>
+      <w:numFmt w:val="bullet"/>
+      <w:lvlText w:val="o"/>
+      <w:lvlJc w:val="left"/>
+      <w:pPr>
+        <w:tabs>
+          <w:tab w:val="num" w:pos="1440"/>
+        </w:tabs>
+        <w:ind w:left="1440" w:hanging="360"/>
+      </w:pPr>
+      <w:rPr>
+        <w:rFonts w:ascii="Courier New" w:hAnsi="Courier New" w:hint="default"/>
+        <w:sz w:val="20"/>
+      </w:rPr>
+    </w:lvl>
+    <w:lvl w:ilvl="2" w:tentative="1">
+      <w:start w:val="1"/>
+      <w:numFmt w:val="bullet"/>
+      <w:lvlText w:val=""/>
+      <w:lvlJc w:val="left"/>
+      <w:pPr>
+        <w:tabs>
+          <w:tab w:val="num" w:pos="2160"/>
+        </w:tabs>
+        <w:ind w:left="2160" w:hanging="360"/>
+      </w:pPr>
+      <w:rPr>
+        <w:rFonts w:ascii="Wingdings" w:hAnsi="Wingdings" w:hint="default"/>
+        <w:sz w:val="20"/>
+      </w:rPr>
+    </w:lvl>
+    <w:lvl w:ilvl="3" w:tentative="1">
+      <w:start w:val="1"/>
+      <w:numFmt w:val="bullet"/>
+      <w:lvlText w:val=""/>
+      <w:lvlJc w:val="left"/>
+      <w:pPr>
+        <w:tabs>
+          <w:tab w:val="num" w:pos="2880"/>
+        </w:tabs>
+        <w:ind w:left="2880" w:hanging="360"/>
+      </w:pPr>
+      <w:rPr>
+        <w:rFonts w:ascii="Wingdings" w:hAnsi="Wingdings" w:hint="default"/>
+        <w:sz w:val="20"/>
+      </w:rPr>
+    </w:lvl>
+    <w:lvl w:ilvl="4" w:tentative="1">
+      <w:start w:val="1"/>
+      <w:numFmt w:val="bullet"/>
+      <w:lvlText w:val=""/>
+      <w:lvlJc w:val="left"/>
+      <w:pPr>
+        <w:tabs>
+          <w:tab w:val="num" w:pos="3600"/>
+        </w:tabs>
+        <w:ind w:left="3600" w:hanging="360"/>
+      </w:pPr>
+      <w:rPr>
+        <w:rFonts w:ascii="Wingdings" w:hAnsi="Wingdings" w:hint="default"/>
+        <w:sz w:val="20"/>
+      </w:rPr>
+    </w:lvl>
+    <w:lvl w:ilvl="5" w:tentative="1">
+      <w:start w:val="1"/>
+      <w:numFmt w:val="bullet"/>
+      <w:lvlText w:val=""/>
+      <w:lvlJc w:val="left"/>
+      <w:pPr>
+        <w:tabs>
+          <w:tab w:val="num" w:pos="4320"/>
+        </w:tabs>
+        <w:ind w:left="4320" w:hanging="360"/>
+      </w:pPr>
+      <w:rPr>
+        <w:rFonts w:ascii="Wingdings" w:hAnsi="Wingdings" w:hint="default"/>
+        <w:sz w:val="20"/>
+      </w:rPr>
+    </w:lvl>
+    <w:lvl w:ilvl="6" w:tentative="1">
+      <w:start w:val="1"/>
+      <w:numFmt w:val="bullet"/>
+      <w:lvlText w:val=""/>
+      <w:lvlJc w:val="left"/>
+      <w:pPr>
+        <w:tabs>
+          <w:tab w:val="num" w:pos="5040"/>
+        </w:tabs>
+        <w:ind w:left="5040" w:hanging="360"/>
+      </w:pPr>
+      <w:rPr>
+        <w:rFonts w:ascii="Wingdings" w:hAnsi="Wingdings" w:hint="default"/>
+        <w:sz w:val="20"/>
+      </w:rPr>
+    </w:lvl>
+    <w:lvl w:ilvl="7" w:tentative="1">
+      <w:start w:val="1"/>
+      <w:numFmt w:val="bullet"/>
+      <w:lvlText w:val=""/>
+      <w:lvlJc w:val="left"/>
+      <w:pPr>
+        <w:tabs>
+          <w:tab w:val="num" w:pos="5760"/>
+        </w:tabs>
+        <w:ind w:left="5760" w:hanging="360"/>
+      </w:pPr>
+      <w:rPr>
+        <w:rFonts w:ascii="Wingdings" w:hAnsi="Wingdings" w:hint="default"/>
+        <w:sz w:val="20"/>
+      </w:rPr>
+    </w:lvl>
+    <w:lvl w:ilvl="8" w:tentative="1">
+      <w:start w:val="1"/>
+      <w:numFmt w:val="bullet"/>
+      <w:lvlText w:val=""/>
+      <w:lvlJc w:val="left"/>
+      <w:pPr>
+        <w:tabs>
+          <w:tab w:val="num" w:pos="6480"/>
+        </w:tabs>
+        <w:ind w:left="6480" w:hanging="360"/>
+      </w:pPr>
+      <w:rPr>
+        <w:rFonts w:ascii="Wingdings" w:hAnsi="Wingdings" w:hint="default"/>
+        <w:sz w:val="20"/>
+      </w:rPr>
+    </w:lvl>
+  </w:abstractNum>
+  <w:abstractNum w:abstractNumId="2" w15:restartNumberingAfterBreak="0">
     <w:nsid w:val="0BA03650"/>
     <w:multiLevelType w:val="multilevel"/>
     <w:tmpl w:val="97E221A8"/>
@@ -14850,7 +15216,7 @@
       </w:rPr>
     </w:lvl>
   </w:abstractNum>
-  <w:abstractNum w:abstractNumId="2" w15:restartNumberingAfterBreak="0">
+  <w:abstractNum w:abstractNumId="3" w15:restartNumberingAfterBreak="0">
     <w:nsid w:val="14AF433D"/>
     <w:multiLevelType w:val="hybridMultilevel"/>
     <w:tmpl w:val="AFCEE44A"/>
@@ -14963,7 +15329,7 @@
       </w:rPr>
     </w:lvl>
   </w:abstractNum>
-  <w:abstractNum w:abstractNumId="3" w15:restartNumberingAfterBreak="0">
+  <w:abstractNum w:abstractNumId="4" w15:restartNumberingAfterBreak="0">
     <w:nsid w:val="1B1229F1"/>
     <w:multiLevelType w:val="multilevel"/>
     <w:tmpl w:val="5B08CA14"/>
@@ -15076,7 +15442,7 @@
       </w:pPr>
     </w:lvl>
   </w:abstractNum>
-  <w:abstractNum w:abstractNumId="4" w15:restartNumberingAfterBreak="0">
+  <w:abstractNum w:abstractNumId="5" w15:restartNumberingAfterBreak="0">
     <w:nsid w:val="1BA364D4"/>
     <w:multiLevelType w:val="multilevel"/>
     <w:tmpl w:val="EB469950"/>
@@ -15189,7 +15555,7 @@
       </w:pPr>
     </w:lvl>
   </w:abstractNum>
-  <w:abstractNum w:abstractNumId="5" w15:restartNumberingAfterBreak="0">
+  <w:abstractNum w:abstractNumId="6" w15:restartNumberingAfterBreak="0">
     <w:nsid w:val="2B760AE9"/>
     <w:multiLevelType w:val="multilevel"/>
     <w:tmpl w:val="89B6A610"/>
@@ -15338,7 +15704,7 @@
       </w:rPr>
     </w:lvl>
   </w:abstractNum>
-  <w:abstractNum w:abstractNumId="6" w15:restartNumberingAfterBreak="0">
+  <w:abstractNum w:abstractNumId="7" w15:restartNumberingAfterBreak="0">
     <w:nsid w:val="2F7F5AFC"/>
     <w:multiLevelType w:val="multilevel"/>
     <w:tmpl w:val="5D7E379A"/>
@@ -15487,7 +15853,7 @@
       </w:rPr>
     </w:lvl>
   </w:abstractNum>
-  <w:abstractNum w:abstractNumId="7" w15:restartNumberingAfterBreak="0">
+  <w:abstractNum w:abstractNumId="8" w15:restartNumberingAfterBreak="0">
     <w:nsid w:val="31D03CA8"/>
     <w:multiLevelType w:val="multilevel"/>
     <w:tmpl w:val="87927CF4"/>
@@ -15636,7 +16002,7 @@
       </w:rPr>
     </w:lvl>
   </w:abstractNum>
-  <w:abstractNum w:abstractNumId="8" w15:restartNumberingAfterBreak="0">
+  <w:abstractNum w:abstractNumId="9" w15:restartNumberingAfterBreak="0">
     <w:nsid w:val="3C500161"/>
     <w:multiLevelType w:val="multilevel"/>
     <w:tmpl w:val="4AE8F59A"/>
@@ -15785,7 +16151,7 @@
       </w:rPr>
     </w:lvl>
   </w:abstractNum>
-  <w:abstractNum w:abstractNumId="9" w15:restartNumberingAfterBreak="0">
+  <w:abstractNum w:abstractNumId="10" w15:restartNumberingAfterBreak="0">
     <w:nsid w:val="3DDD756B"/>
     <w:multiLevelType w:val="multilevel"/>
     <w:tmpl w:val="9D66CAFA"/>
@@ -15934,7 +16300,7 @@
       </w:rPr>
     </w:lvl>
   </w:abstractNum>
-  <w:abstractNum w:abstractNumId="10" w15:restartNumberingAfterBreak="0">
+  <w:abstractNum w:abstractNumId="11" w15:restartNumberingAfterBreak="0">
     <w:nsid w:val="3F4A3907"/>
     <w:multiLevelType w:val="multilevel"/>
     <w:tmpl w:val="2586FD4A"/>
@@ -16083,7 +16449,7 @@
       </w:rPr>
     </w:lvl>
   </w:abstractNum>
-  <w:abstractNum w:abstractNumId="11" w15:restartNumberingAfterBreak="0">
+  <w:abstractNum w:abstractNumId="12" w15:restartNumberingAfterBreak="0">
     <w:nsid w:val="449079CA"/>
     <w:multiLevelType w:val="multilevel"/>
     <w:tmpl w:val="28FC9B78"/>
@@ -16232,7 +16598,7 @@
       </w:rPr>
     </w:lvl>
   </w:abstractNum>
-  <w:abstractNum w:abstractNumId="12" w15:restartNumberingAfterBreak="0">
+  <w:abstractNum w:abstractNumId="13" w15:restartNumberingAfterBreak="0">
     <w:nsid w:val="45150764"/>
     <w:multiLevelType w:val="multilevel"/>
     <w:tmpl w:val="7352B0BC"/>
@@ -16381,7 +16747,7 @@
       </w:rPr>
     </w:lvl>
   </w:abstractNum>
-  <w:abstractNum w:abstractNumId="13" w15:restartNumberingAfterBreak="0">
+  <w:abstractNum w:abstractNumId="14" w15:restartNumberingAfterBreak="0">
     <w:nsid w:val="458A08AD"/>
     <w:multiLevelType w:val="multilevel"/>
     <w:tmpl w:val="2040A63E"/>
@@ -16530,7 +16896,7 @@
       </w:rPr>
     </w:lvl>
   </w:abstractNum>
-  <w:abstractNum w:abstractNumId="14" w15:restartNumberingAfterBreak="0">
+  <w:abstractNum w:abstractNumId="15" w15:restartNumberingAfterBreak="0">
     <w:nsid w:val="479438F2"/>
     <w:multiLevelType w:val="multilevel"/>
     <w:tmpl w:val="D01C5D70"/>
@@ -16679,7 +17045,7 @@
       </w:rPr>
     </w:lvl>
   </w:abstractNum>
-  <w:abstractNum w:abstractNumId="15" w15:restartNumberingAfterBreak="0">
+  <w:abstractNum w:abstractNumId="16" w15:restartNumberingAfterBreak="0">
     <w:nsid w:val="47AE1F4A"/>
     <w:multiLevelType w:val="multilevel"/>
     <w:tmpl w:val="39A27EFA"/>
@@ -16828,7 +17194,7 @@
       </w:rPr>
     </w:lvl>
   </w:abstractNum>
-  <w:abstractNum w:abstractNumId="16" w15:restartNumberingAfterBreak="0">
+  <w:abstractNum w:abstractNumId="17" w15:restartNumberingAfterBreak="0">
     <w:nsid w:val="48FA65E6"/>
     <w:multiLevelType w:val="multilevel"/>
     <w:tmpl w:val="CFC8EAD8"/>
@@ -16977,7 +17343,7 @@
       </w:rPr>
     </w:lvl>
   </w:abstractNum>
-  <w:abstractNum w:abstractNumId="17" w15:restartNumberingAfterBreak="0">
+  <w:abstractNum w:abstractNumId="18" w15:restartNumberingAfterBreak="0">
     <w:nsid w:val="56ED05A4"/>
     <w:multiLevelType w:val="multilevel"/>
     <w:tmpl w:val="24B24B66"/>
@@ -17126,7 +17492,7 @@
       </w:rPr>
     </w:lvl>
   </w:abstractNum>
-  <w:abstractNum w:abstractNumId="18" w15:restartNumberingAfterBreak="0">
+  <w:abstractNum w:abstractNumId="19" w15:restartNumberingAfterBreak="0">
     <w:nsid w:val="5E56637A"/>
     <w:multiLevelType w:val="multilevel"/>
     <w:tmpl w:val="F216CCA4"/>
@@ -17275,7 +17641,7 @@
       </w:rPr>
     </w:lvl>
   </w:abstractNum>
-  <w:abstractNum w:abstractNumId="19" w15:restartNumberingAfterBreak="0">
+  <w:abstractNum w:abstractNumId="20" w15:restartNumberingAfterBreak="0">
     <w:nsid w:val="5F396B1C"/>
     <w:multiLevelType w:val="multilevel"/>
     <w:tmpl w:val="CA4678EE"/>
@@ -17424,7 +17790,7 @@
       </w:rPr>
     </w:lvl>
   </w:abstractNum>
-  <w:abstractNum w:abstractNumId="20" w15:restartNumberingAfterBreak="0">
+  <w:abstractNum w:abstractNumId="21" w15:restartNumberingAfterBreak="0">
     <w:nsid w:val="640E4824"/>
     <w:multiLevelType w:val="multilevel"/>
     <w:tmpl w:val="A90C9BCC"/>
@@ -17573,7 +17939,7 @@
       </w:rPr>
     </w:lvl>
   </w:abstractNum>
-  <w:abstractNum w:abstractNumId="21" w15:restartNumberingAfterBreak="0">
+  <w:abstractNum w:abstractNumId="22" w15:restartNumberingAfterBreak="0">
     <w:nsid w:val="64FC5BB0"/>
     <w:multiLevelType w:val="multilevel"/>
     <w:tmpl w:val="7EBEC8D8"/>
@@ -17722,7 +18088,7 @@
       </w:rPr>
     </w:lvl>
   </w:abstractNum>
-  <w:abstractNum w:abstractNumId="22" w15:restartNumberingAfterBreak="0">
+  <w:abstractNum w:abstractNumId="23" w15:restartNumberingAfterBreak="0">
     <w:nsid w:val="67700346"/>
     <w:multiLevelType w:val="multilevel"/>
     <w:tmpl w:val="896EE044"/>
@@ -17871,7 +18237,7 @@
       </w:rPr>
     </w:lvl>
   </w:abstractNum>
-  <w:abstractNum w:abstractNumId="23" w15:restartNumberingAfterBreak="0">
+  <w:abstractNum w:abstractNumId="24" w15:restartNumberingAfterBreak="0">
     <w:nsid w:val="6D953324"/>
     <w:multiLevelType w:val="multilevel"/>
     <w:tmpl w:val="799E2B10"/>
@@ -18020,7 +18386,7 @@
       </w:rPr>
     </w:lvl>
   </w:abstractNum>
-  <w:abstractNum w:abstractNumId="24" w15:restartNumberingAfterBreak="0">
+  <w:abstractNum w:abstractNumId="25" w15:restartNumberingAfterBreak="0">
     <w:nsid w:val="713C50C4"/>
     <w:multiLevelType w:val="multilevel"/>
     <w:tmpl w:val="628295FC"/>
@@ -18169,7 +18535,7 @@
       </w:rPr>
     </w:lvl>
   </w:abstractNum>
-  <w:abstractNum w:abstractNumId="25" w15:restartNumberingAfterBreak="0">
+  <w:abstractNum w:abstractNumId="26" w15:restartNumberingAfterBreak="0">
     <w:nsid w:val="72294DB1"/>
     <w:multiLevelType w:val="multilevel"/>
     <w:tmpl w:val="7262942A"/>
@@ -18318,7 +18684,7 @@
       </w:rPr>
     </w:lvl>
   </w:abstractNum>
-  <w:abstractNum w:abstractNumId="26" w15:restartNumberingAfterBreak="0">
+  <w:abstractNum w:abstractNumId="27" w15:restartNumberingAfterBreak="0">
     <w:nsid w:val="7E6529AB"/>
     <w:multiLevelType w:val="multilevel"/>
     <w:tmpl w:val="803E72B6"/>
@@ -18467,7 +18833,7 @@
       </w:rPr>
     </w:lvl>
   </w:abstractNum>
-  <w:abstractNum w:abstractNumId="27" w15:restartNumberingAfterBreak="0">
+  <w:abstractNum w:abstractNumId="28" w15:restartNumberingAfterBreak="0">
     <w:nsid w:val="7F2A54C4"/>
     <w:multiLevelType w:val="multilevel"/>
     <w:tmpl w:val="650290B6"/>
@@ -18581,88 +18947,91 @@
     </w:lvl>
   </w:abstractNum>
   <w:num w:numId="1" w16cid:durableId="958876880">
-    <w:abstractNumId w:val="2"/>
+    <w:abstractNumId w:val="3"/>
   </w:num>
   <w:num w:numId="2" w16cid:durableId="1283075532">
-    <w:abstractNumId w:val="25"/>
+    <w:abstractNumId w:val="26"/>
   </w:num>
   <w:num w:numId="3" w16cid:durableId="987516836">
-    <w:abstractNumId w:val="9"/>
+    <w:abstractNumId w:val="10"/>
   </w:num>
   <w:num w:numId="4" w16cid:durableId="44180684">
     <w:abstractNumId w:val="0"/>
   </w:num>
   <w:num w:numId="5" w16cid:durableId="898252140">
+    <w:abstractNumId w:val="24"/>
+  </w:num>
+  <w:num w:numId="6" w16cid:durableId="321928585">
+    <w:abstractNumId w:val="8"/>
+  </w:num>
+  <w:num w:numId="7" w16cid:durableId="1816140062">
+    <w:abstractNumId w:val="20"/>
+  </w:num>
+  <w:num w:numId="8" w16cid:durableId="468518901">
+    <w:abstractNumId w:val="14"/>
+  </w:num>
+  <w:num w:numId="9" w16cid:durableId="476335458">
     <w:abstractNumId w:val="23"/>
   </w:num>
-  <w:num w:numId="6" w16cid:durableId="321928585">
+  <w:num w:numId="10" w16cid:durableId="1829663876">
+    <w:abstractNumId w:val="18"/>
+  </w:num>
+  <w:num w:numId="11" w16cid:durableId="1990211211">
+    <w:abstractNumId w:val="12"/>
+  </w:num>
+  <w:num w:numId="12" w16cid:durableId="327711083">
+    <w:abstractNumId w:val="17"/>
+  </w:num>
+  <w:num w:numId="13" w16cid:durableId="94133584">
+    <w:abstractNumId w:val="15"/>
+  </w:num>
+  <w:num w:numId="14" w16cid:durableId="596132004">
+    <w:abstractNumId w:val="21"/>
+  </w:num>
+  <w:num w:numId="15" w16cid:durableId="431556874">
+    <w:abstractNumId w:val="5"/>
+  </w:num>
+  <w:num w:numId="16" w16cid:durableId="1447189440">
+    <w:abstractNumId w:val="13"/>
+  </w:num>
+  <w:num w:numId="17" w16cid:durableId="1097218230">
     <w:abstractNumId w:val="7"/>
   </w:num>
-  <w:num w:numId="7" w16cid:durableId="1816140062">
+  <w:num w:numId="18" w16cid:durableId="777140977">
     <w:abstractNumId w:val="19"/>
   </w:num>
-  <w:num w:numId="8" w16cid:durableId="468518901">
-    <w:abstractNumId w:val="13"/>
-  </w:num>
-  <w:num w:numId="9" w16cid:durableId="476335458">
+  <w:num w:numId="19" w16cid:durableId="1169297482">
     <w:abstractNumId w:val="22"/>
   </w:num>
-  <w:num w:numId="10" w16cid:durableId="1829663876">
-    <w:abstractNumId w:val="17"/>
+  <w:num w:numId="20" w16cid:durableId="1283267814">
+    <w:abstractNumId w:val="2"/>
   </w:num>
-  <w:num w:numId="11" w16cid:durableId="1990211211">
+  <w:num w:numId="21" w16cid:durableId="1506477274">
+    <w:abstractNumId w:val="16"/>
+  </w:num>
+  <w:num w:numId="22" w16cid:durableId="279993543">
+    <w:abstractNumId w:val="28"/>
+  </w:num>
+  <w:num w:numId="23" w16cid:durableId="1792087444">
+    <w:abstractNumId w:val="4"/>
+  </w:num>
+  <w:num w:numId="24" w16cid:durableId="928930706">
+    <w:abstractNumId w:val="25"/>
+  </w:num>
+  <w:num w:numId="25" w16cid:durableId="805245467">
+    <w:abstractNumId w:val="6"/>
+  </w:num>
+  <w:num w:numId="26" w16cid:durableId="1586770184">
     <w:abstractNumId w:val="11"/>
   </w:num>
-  <w:num w:numId="12" w16cid:durableId="327711083">
-    <w:abstractNumId w:val="16"/>
-  </w:num>
-  <w:num w:numId="13" w16cid:durableId="94133584">
-    <w:abstractNumId w:val="14"/>
-  </w:num>
-  <w:num w:numId="14" w16cid:durableId="596132004">
-    <w:abstractNumId w:val="20"/>
-  </w:num>
-  <w:num w:numId="15" w16cid:durableId="431556874">
-    <w:abstractNumId w:val="4"/>
-  </w:num>
-  <w:num w:numId="16" w16cid:durableId="1447189440">
-    <w:abstractNumId w:val="12"/>
-  </w:num>
-  <w:num w:numId="17" w16cid:durableId="1097218230">
-    <w:abstractNumId w:val="6"/>
-  </w:num>
-  <w:num w:numId="18" w16cid:durableId="777140977">
-    <w:abstractNumId w:val="18"/>
-  </w:num>
-  <w:num w:numId="19" w16cid:durableId="1169297482">
-    <w:abstractNumId w:val="21"/>
-  </w:num>
-  <w:num w:numId="20" w16cid:durableId="1283267814">
-    <w:abstractNumId w:val="1"/>
-  </w:num>
-  <w:num w:numId="21" w16cid:durableId="1506477274">
-    <w:abstractNumId w:val="15"/>
-  </w:num>
-  <w:num w:numId="22" w16cid:durableId="279993543">
+  <w:num w:numId="27" w16cid:durableId="189614098">
     <w:abstractNumId w:val="27"/>
   </w:num>
-  <w:num w:numId="23" w16cid:durableId="1792087444">
-    <w:abstractNumId w:val="3"/>
+  <w:num w:numId="28" w16cid:durableId="1855993241">
+    <w:abstractNumId w:val="9"/>
   </w:num>
-  <w:num w:numId="24" w16cid:durableId="928930706">
-    <w:abstractNumId w:val="24"/>
-  </w:num>
-  <w:num w:numId="25" w16cid:durableId="805245467">
-    <w:abstractNumId w:val="5"/>
-  </w:num>
-  <w:num w:numId="26" w16cid:durableId="1586770184">
-    <w:abstractNumId w:val="10"/>
-  </w:num>
-  <w:num w:numId="27" w16cid:durableId="189614098">
-    <w:abstractNumId w:val="26"/>
-  </w:num>
-  <w:num w:numId="28" w16cid:durableId="1855993241">
-    <w:abstractNumId w:val="8"/>
+  <w:num w:numId="29" w16cid:durableId="992412570">
+    <w:abstractNumId w:val="1"/>
   </w:num>
 </w:numbering>
 </file>
@@ -19681,6 +20050,19 @@
       <w:shd w:val="clear" w:color="auto" w:fill="E1DFDD"/>
     </w:rPr>
   </w:style>
+  <w:style w:type="paragraph" w:styleId="NormalWeb">
+    <w:name w:val="Normal (Web)"/>
+    <w:basedOn w:val="Normal"/>
+    <w:uiPriority w:val="99"/>
+    <w:semiHidden/>
+    <w:unhideWhenUsed/>
+    <w:rsid w:val="00713F6A"/>
+    <w:rPr>
+      <w:rFonts w:ascii="Times New Roman" w:hAnsi="Times New Roman" w:cs="Times New Roman"/>
+      <w:sz w:val="24"/>
+      <w:szCs w:val="24"/>
+    </w:rPr>
+  </w:style>
 </w:styles>
 </file>
 

</xml_diff>